<commit_message>
subiendo plan de mejoramiento
</commit_message>
<xml_diff>
--- a/SRC/Presentacion golden dragon/Business case.docx
+++ b/SRC/Presentacion golden dragon/Business case.docx
@@ -15035,8 +15035,6 @@
           <w:lang w:val="es-ES_tradnl"/>
         </w:rPr>
       </w:pPr>
-      <w:bookmarkStart w:id="23" w:name="_GoBack"/>
-      <w:bookmarkEnd w:id="23"/>
     </w:p>
     <w:p>
       <w:pPr>
@@ -15051,8 +15049,8 @@
           <w:lang w:val="es-ES_tradnl"/>
         </w:rPr>
       </w:pPr>
-      <w:bookmarkStart w:id="24" w:name="_Toc324333359"/>
-      <w:bookmarkStart w:id="25" w:name="_Toc10889406"/>
+      <w:bookmarkStart w:id="23" w:name="_Toc324333359"/>
+      <w:bookmarkStart w:id="24" w:name="_Toc10889406"/>
       <w:r>
         <w:rPr>
           <w:rFonts w:ascii="Arial" w:hAnsi="Arial" w:cs="Arial"/>
@@ -15060,8 +15058,8 @@
         </w:rPr>
         <w:t>Interfaces de comunicación</w:t>
       </w:r>
+      <w:bookmarkEnd w:id="23"/>
       <w:bookmarkEnd w:id="24"/>
-      <w:bookmarkEnd w:id="25"/>
     </w:p>
     <w:p>
       <w:pPr>
@@ -15086,7 +15084,7 @@
           <w:szCs w:val="24"/>
         </w:rPr>
       </w:pPr>
-      <w:bookmarkStart w:id="26" w:name="_Toc10889407"/>
+      <w:bookmarkStart w:id="25" w:name="_Toc10889407"/>
       <w:r>
         <w:rPr>
           <w:rFonts w:ascii="Arial" w:hAnsi="Arial" w:cs="Arial"/>
@@ -15095,7 +15093,7 @@
         </w:rPr>
         <w:t>Requerimientos Funcionales específicos</w:t>
       </w:r>
-      <w:bookmarkEnd w:id="26"/>
+      <w:bookmarkEnd w:id="25"/>
     </w:p>
     <w:p>
       <w:pPr>
@@ -15110,7 +15108,7 @@
           <w:lang w:val="es-ES_tradnl"/>
         </w:rPr>
       </w:pPr>
-      <w:bookmarkStart w:id="27" w:name="_Toc10889408"/>
+      <w:bookmarkStart w:id="26" w:name="_Toc10889408"/>
       <w:r>
         <w:rPr>
           <w:rFonts w:ascii="Arial" w:hAnsi="Arial" w:cs="Arial"/>
@@ -15118,7 +15116,7 @@
         </w:rPr>
         <w:t>Requisito funcional 1</w:t>
       </w:r>
-      <w:bookmarkEnd w:id="27"/>
+      <w:bookmarkEnd w:id="26"/>
     </w:p>
     <w:p>
       <w:pPr>
@@ -15222,8 +15220,8 @@
           <w:lang w:val="es-ES_tradnl"/>
         </w:rPr>
       </w:pPr>
-      <w:bookmarkStart w:id="28" w:name="_Toc324333362"/>
-      <w:bookmarkStart w:id="29" w:name="_Toc10889409"/>
+      <w:bookmarkStart w:id="27" w:name="_Toc324333362"/>
+      <w:bookmarkStart w:id="28" w:name="_Toc10889409"/>
       <w:r>
         <w:rPr>
           <w:rFonts w:ascii="Arial" w:hAnsi="Arial" w:cs="Arial"/>
@@ -15231,8 +15229,8 @@
         </w:rPr>
         <w:t>Requisito funcional 2</w:t>
       </w:r>
+      <w:bookmarkEnd w:id="27"/>
       <w:bookmarkEnd w:id="28"/>
-      <w:bookmarkEnd w:id="29"/>
     </w:p>
     <w:p>
       <w:pPr>
@@ -15284,27 +15282,7 @@
           <w:szCs w:val="24"/>
           <w:lang w:val="es-ES_tradnl"/>
         </w:rPr>
-        <w:t xml:space="preserve">El sistema ofrecerá al usuario información general acerca de la Instrucción Académica, </w:t>
-      </w:r>
-      <w:proofErr w:type="gramStart"/>
-      <w:r>
-        <w:rPr>
-          <w:rFonts w:ascii="Arial" w:hAnsi="Arial" w:cs="Arial"/>
-          <w:sz w:val="24"/>
-          <w:szCs w:val="24"/>
-          <w:lang w:val="es-ES_tradnl"/>
-        </w:rPr>
-        <w:t>materias,  Calendario</w:t>
-      </w:r>
-      <w:proofErr w:type="gramEnd"/>
-      <w:r>
-        <w:rPr>
-          <w:rFonts w:ascii="Arial" w:hAnsi="Arial" w:cs="Arial"/>
-          <w:sz w:val="24"/>
-          <w:szCs w:val="24"/>
-          <w:lang w:val="es-ES_tradnl"/>
-        </w:rPr>
-        <w:t xml:space="preserve"> de eventos.</w:t>
+        <w:t>El sistema ofrecerá al usuario información general acerca de la Instrucción Académica, materias, Calendario de eventos.</w:t>
       </w:r>
     </w:p>
     <w:p>
@@ -15507,7 +15485,7 @@
           <w:szCs w:val="24"/>
         </w:rPr>
       </w:pPr>
-      <w:bookmarkStart w:id="30" w:name="_Toc10889410"/>
+      <w:bookmarkStart w:id="29" w:name="_Toc10889410"/>
       <w:r>
         <w:rPr>
           <w:rFonts w:ascii="Arial" w:hAnsi="Arial" w:cs="Arial"/>
@@ -15516,7 +15494,7 @@
         </w:rPr>
         <w:t>Requerimientos No Funcionales</w:t>
       </w:r>
-      <w:bookmarkEnd w:id="30"/>
+      <w:bookmarkEnd w:id="29"/>
     </w:p>
     <w:p>
       <w:pPr>
@@ -18111,9 +18089,9 @@
           <w:lang w:val="es-ES_tradnl"/>
         </w:rPr>
       </w:pPr>
-      <w:bookmarkStart w:id="31" w:name="_Toc33238258"/>
-      <w:bookmarkStart w:id="32" w:name="_Toc324333371"/>
-      <w:bookmarkStart w:id="33" w:name="_Toc10889411"/>
+      <w:bookmarkStart w:id="30" w:name="_Toc33238258"/>
+      <w:bookmarkStart w:id="31" w:name="_Toc324333371"/>
+      <w:bookmarkStart w:id="32" w:name="_Toc10889411"/>
       <w:r>
         <w:rPr>
           <w:rFonts w:ascii="Arial" w:hAnsi="Arial" w:cs="Arial"/>
@@ -18121,9 +18099,9 @@
         </w:rPr>
         <w:t>Requisitos de rendimiento</w:t>
       </w:r>
+      <w:bookmarkEnd w:id="30"/>
       <w:bookmarkEnd w:id="31"/>
       <w:bookmarkEnd w:id="32"/>
-      <w:bookmarkEnd w:id="33"/>
     </w:p>
     <w:p>
       <w:pPr>
@@ -18190,9 +18168,9 @@
           <w:lang w:val="es-ES_tradnl"/>
         </w:rPr>
       </w:pPr>
-      <w:bookmarkStart w:id="34" w:name="_Toc33238259"/>
-      <w:bookmarkStart w:id="35" w:name="_Toc324333372"/>
-      <w:bookmarkStart w:id="36" w:name="_Toc10889412"/>
+      <w:bookmarkStart w:id="33" w:name="_Toc33238259"/>
+      <w:bookmarkStart w:id="34" w:name="_Toc324333372"/>
+      <w:bookmarkStart w:id="35" w:name="_Toc10889412"/>
       <w:r>
         <w:rPr>
           <w:rFonts w:ascii="Arial" w:hAnsi="Arial" w:cs="Arial"/>
@@ -18200,9 +18178,9 @@
         </w:rPr>
         <w:t>Seguridad</w:t>
       </w:r>
+      <w:bookmarkEnd w:id="33"/>
       <w:bookmarkEnd w:id="34"/>
       <w:bookmarkEnd w:id="35"/>
-      <w:bookmarkEnd w:id="36"/>
     </w:p>
     <w:p>
       <w:pPr>
@@ -18314,27 +18292,7 @@
           <w:szCs w:val="24"/>
           <w:lang w:val="es-ES_tradnl"/>
         </w:rPr>
-        <w:t xml:space="preserve">Facilidades y controles para permitir el acceso a la información al personal autorizado a través de </w:t>
-      </w:r>
-      <w:proofErr w:type="gramStart"/>
-      <w:r>
-        <w:rPr>
-          <w:rFonts w:ascii="Arial" w:hAnsi="Arial" w:cs="Arial"/>
-          <w:sz w:val="24"/>
-          <w:szCs w:val="24"/>
-          <w:lang w:val="es-ES_tradnl"/>
-        </w:rPr>
-        <w:t>Internet,  con</w:t>
-      </w:r>
-      <w:proofErr w:type="gramEnd"/>
-      <w:r>
-        <w:rPr>
-          <w:rFonts w:ascii="Arial" w:hAnsi="Arial" w:cs="Arial"/>
-          <w:sz w:val="24"/>
-          <w:szCs w:val="24"/>
-          <w:lang w:val="es-ES_tradnl"/>
-        </w:rPr>
-        <w:t xml:space="preserve"> la intención de consultar y subir información pertinente para cada una de ellas.</w:t>
+        <w:t>Facilidades y controles para permitir el acceso a la información al personal autorizado a través de Internet, con la intención de consultar y subir información pertinente para cada una de ellas.</w:t>
       </w:r>
     </w:p>
     <w:p>
@@ -18358,9 +18316,9 @@
           <w:lang w:val="es-ES_tradnl"/>
         </w:rPr>
       </w:pPr>
-      <w:bookmarkStart w:id="37" w:name="_Toc33238260"/>
-      <w:bookmarkStart w:id="38" w:name="_Toc324333373"/>
-      <w:bookmarkStart w:id="39" w:name="_Toc10889413"/>
+      <w:bookmarkStart w:id="36" w:name="_Toc33238260"/>
+      <w:bookmarkStart w:id="37" w:name="_Toc324333373"/>
+      <w:bookmarkStart w:id="38" w:name="_Toc10889413"/>
       <w:r>
         <w:rPr>
           <w:rFonts w:ascii="Arial" w:hAnsi="Arial" w:cs="Arial"/>
@@ -18368,9 +18326,9 @@
         </w:rPr>
         <w:t>Fiabilidad</w:t>
       </w:r>
+      <w:bookmarkEnd w:id="36"/>
       <w:bookmarkEnd w:id="37"/>
       <w:bookmarkEnd w:id="38"/>
-      <w:bookmarkEnd w:id="39"/>
     </w:p>
     <w:p>
       <w:pPr>
@@ -18499,9 +18457,9 @@
           <w:lang w:val="es-ES_tradnl"/>
         </w:rPr>
       </w:pPr>
-      <w:bookmarkStart w:id="40" w:name="_Toc33238261"/>
-      <w:bookmarkStart w:id="41" w:name="_Toc324333374"/>
-      <w:bookmarkStart w:id="42" w:name="_Toc10889414"/>
+      <w:bookmarkStart w:id="39" w:name="_Toc33238261"/>
+      <w:bookmarkStart w:id="40" w:name="_Toc324333374"/>
+      <w:bookmarkStart w:id="41" w:name="_Toc10889414"/>
       <w:r>
         <w:rPr>
           <w:rFonts w:ascii="Arial" w:hAnsi="Arial" w:cs="Arial"/>
@@ -18509,9 +18467,9 @@
         </w:rPr>
         <w:t>Disponibilidad</w:t>
       </w:r>
+      <w:bookmarkEnd w:id="39"/>
       <w:bookmarkEnd w:id="40"/>
       <w:bookmarkEnd w:id="41"/>
-      <w:bookmarkEnd w:id="42"/>
     </w:p>
     <w:p>
       <w:pPr>
@@ -18548,27 +18506,7 @@
           <w:szCs w:val="24"/>
           <w:lang w:val="es-ES_tradnl"/>
         </w:rPr>
-        <w:t xml:space="preserve">La disponibilidad del sistema debe ser continua con un nivel de servicio para los usuarios de 7 días por 24 horas, garantizando un esquema adecuado que permita la posible falla en cualquiera de sus </w:t>
-      </w:r>
-      <w:proofErr w:type="gramStart"/>
-      <w:r>
-        <w:rPr>
-          <w:rFonts w:ascii="Arial" w:hAnsi="Arial" w:cs="Arial"/>
-          <w:sz w:val="24"/>
-          <w:szCs w:val="24"/>
-          <w:lang w:val="es-ES_tradnl"/>
-        </w:rPr>
-        <w:t>componentes,  contar</w:t>
-      </w:r>
-      <w:proofErr w:type="gramEnd"/>
-      <w:r>
-        <w:rPr>
-          <w:rFonts w:ascii="Arial" w:hAnsi="Arial" w:cs="Arial"/>
-          <w:sz w:val="24"/>
-          <w:szCs w:val="24"/>
-          <w:lang w:val="es-ES_tradnl"/>
-        </w:rPr>
-        <w:t xml:space="preserve"> con una contingencia, generación de alarmas.</w:t>
+        <w:t>La disponibilidad del sistema debe ser continua con un nivel de servicio para los usuarios de 7 días por 24 horas, garantizando un esquema adecuado que permita la posible falla en cualquiera de sus componentes, contar con una contingencia, generación de alarmas.</w:t>
       </w:r>
     </w:p>
     <w:p>
@@ -18604,9 +18542,9 @@
           <w:lang w:val="es-ES_tradnl"/>
         </w:rPr>
       </w:pPr>
-      <w:bookmarkStart w:id="43" w:name="_Toc33238262"/>
-      <w:bookmarkStart w:id="44" w:name="_Toc324333375"/>
-      <w:bookmarkStart w:id="45" w:name="_Toc10889415"/>
+      <w:bookmarkStart w:id="42" w:name="_Toc33238262"/>
+      <w:bookmarkStart w:id="43" w:name="_Toc324333375"/>
+      <w:bookmarkStart w:id="44" w:name="_Toc10889415"/>
       <w:r>
         <w:rPr>
           <w:rFonts w:ascii="Arial" w:hAnsi="Arial" w:cs="Arial"/>
@@ -18614,9 +18552,9 @@
         </w:rPr>
         <w:t>Mantenibilidad</w:t>
       </w:r>
+      <w:bookmarkEnd w:id="42"/>
       <w:bookmarkEnd w:id="43"/>
       <w:bookmarkEnd w:id="44"/>
-      <w:bookmarkEnd w:id="45"/>
     </w:p>
     <w:p>
       <w:pPr>
@@ -18660,6 +18598,15 @@
           <w:lang w:val="es-ES_tradnl"/>
         </w:rPr>
         <w:t>El sistema debe disponer de una documentación fácilmente actualizable que permita realizar operaciones de mantenimiento con el menor esfuerzo posible</w:t>
+      </w:r>
+      <w:r>
+        <w:rPr>
+          <w:rFonts w:ascii="Arial" w:hAnsi="Arial" w:cs="Arial"/>
+          <w:sz w:val="24"/>
+          <w:szCs w:val="24"/>
+          <w:lang w:val="es-ES_tradnl"/>
+        </w:rPr>
+        <w:t>.</w:t>
       </w:r>
     </w:p>
     <w:p>
@@ -18741,9 +18688,9 @@
           <w:lang w:val="es-ES_tradnl"/>
         </w:rPr>
       </w:pPr>
-      <w:bookmarkStart w:id="46" w:name="_Toc33238263"/>
-      <w:bookmarkStart w:id="47" w:name="_Toc324333376"/>
-      <w:bookmarkStart w:id="48" w:name="_Toc10889416"/>
+      <w:bookmarkStart w:id="45" w:name="_Toc33238263"/>
+      <w:bookmarkStart w:id="46" w:name="_Toc324333376"/>
+      <w:bookmarkStart w:id="47" w:name="_Toc10889416"/>
       <w:r>
         <w:rPr>
           <w:rFonts w:ascii="Arial" w:hAnsi="Arial" w:cs="Arial"/>
@@ -18751,9 +18698,9 @@
         </w:rPr>
         <w:t>Portabilidad</w:t>
       </w:r>
+      <w:bookmarkEnd w:id="45"/>
       <w:bookmarkEnd w:id="46"/>
       <w:bookmarkEnd w:id="47"/>
-      <w:bookmarkEnd w:id="48"/>
     </w:p>
     <w:p>
       <w:pPr>
@@ -18798,7 +18745,7 @@
           <w:szCs w:val="24"/>
         </w:rPr>
       </w:pPr>
-      <w:bookmarkStart w:id="49" w:name="_Toc10889417"/>
+      <w:bookmarkStart w:id="48" w:name="_Toc10889417"/>
       <w:r>
         <w:rPr>
           <w:rFonts w:ascii="Arial" w:hAnsi="Arial" w:cs="Arial"/>
@@ -18807,7 +18754,7 @@
         </w:rPr>
         <w:t>Información técnica.</w:t>
       </w:r>
-      <w:bookmarkEnd w:id="49"/>
+      <w:bookmarkEnd w:id="48"/>
     </w:p>
     <w:p>
       <w:pPr>
@@ -18820,7 +18767,7 @@
           <w:szCs w:val="24"/>
         </w:rPr>
       </w:pPr>
-      <w:bookmarkStart w:id="50" w:name="_Toc10889418"/>
+      <w:bookmarkStart w:id="49" w:name="_Toc10889418"/>
       <w:r>
         <w:rPr>
           <w:rFonts w:ascii="Arial" w:hAnsi="Arial" w:cs="Arial"/>
@@ -18829,7 +18776,7 @@
         </w:rPr>
         <w:t>Básico.</w:t>
       </w:r>
-      <w:bookmarkEnd w:id="50"/>
+      <w:bookmarkEnd w:id="49"/>
     </w:p>
     <w:p>
       <w:pPr>
@@ -18852,16 +18799,7 @@
           <w:sz w:val="24"/>
           <w:szCs w:val="24"/>
         </w:rPr>
-        <w:t xml:space="preserve">Las </w:t>
-      </w:r>
-      <w:proofErr w:type="gramStart"/>
-      <w:r>
-        <w:rPr>
-          <w:rFonts w:ascii="Arial" w:hAnsi="Arial" w:cs="Arial"/>
-          <w:sz w:val="24"/>
-          <w:szCs w:val="24"/>
-        </w:rPr>
-        <w:t xml:space="preserve">hojas  </w:t>
+        <w:t xml:space="preserve">Las hojas </w:t>
       </w:r>
       <w:r>
         <w:rPr>
@@ -18869,16 +18807,7 @@
           <w:sz w:val="24"/>
           <w:szCs w:val="24"/>
         </w:rPr>
-        <w:t>tienen</w:t>
-      </w:r>
-      <w:proofErr w:type="gramEnd"/>
-      <w:r>
-        <w:rPr>
-          <w:rFonts w:ascii="Arial" w:hAnsi="Arial" w:cs="Arial"/>
-          <w:sz w:val="24"/>
-          <w:szCs w:val="24"/>
-        </w:rPr>
-        <w:t xml:space="preserve"> columnas escondidas. Las hojas con columnas escondidas tienen un objetivo de proceso y de formulación que ayuda al control del modelo. Es importante que cuando se requiera adicionar líneas o columnas se haga un análisis de impacto sobre el modelo y sobre las rutinas o macros que utilizan información o referencias de celdas y rangos fijos.</w:t>
+        <w:t>tienen columnas escondidas. Las hojas con columnas escondidas tienen un objetivo de proceso y de formulación que ayuda al control del modelo. Es importante que cuando se requiera adicionar líneas o columnas se haga un análisis de impacto sobre el modelo y sobre las rutinas o macros que utilizan información o referencias de celdas y rangos fijos.</w:t>
       </w:r>
     </w:p>
     <w:p>
@@ -18903,7 +18832,7 @@
           <w:szCs w:val="24"/>
         </w:rPr>
       </w:pPr>
-      <w:bookmarkStart w:id="51" w:name="_Toc10889419"/>
+      <w:bookmarkStart w:id="50" w:name="_Toc10889419"/>
       <w:r>
         <w:rPr>
           <w:rFonts w:ascii="Arial" w:hAnsi="Arial" w:cs="Arial"/>
@@ -18912,7 +18841,7 @@
         </w:rPr>
         <w:t>Base Datos.</w:t>
       </w:r>
-      <w:bookmarkEnd w:id="51"/>
+      <w:bookmarkEnd w:id="50"/>
     </w:p>
     <w:p>
       <w:pPr>
@@ -19018,179 +18947,6 @@
         <w:t>:</w:t>
       </w:r>
     </w:p>
-    <w:tbl>
-      <w:tblPr>
-        <w:tblStyle w:val="Tablaconcuadrcula"/>
-        <w:tblW w:w="0" w:type="auto"/>
-        <w:tblInd w:w="720" w:type="dxa"/>
-        <w:tblLook w:val="04A0" w:firstRow="1" w:lastRow="0" w:firstColumn="1" w:lastColumn="0" w:noHBand="0" w:noVBand="1"/>
-      </w:tblPr>
-      <w:tblGrid>
-        <w:gridCol w:w="8828"/>
-      </w:tblGrid>
-      <w:tr>
-        <w:tc>
-          <w:tcPr>
-            <w:tcW w:w="8828" w:type="dxa"/>
-          </w:tcPr>
-          <w:p>
-            <w:pPr>
-              <w:pStyle w:val="Prrafodelista"/>
-              <w:ind w:left="0"/>
-              <w:jc w:val="both"/>
-              <w:rPr>
-                <w:rFonts w:ascii="Arial" w:hAnsi="Arial" w:cs="Arial"/>
-                <w:sz w:val="24"/>
-                <w:szCs w:val="24"/>
-              </w:rPr>
-            </w:pPr>
-            <w:r>
-              <w:rPr>
-                <w:rFonts w:ascii="Arial" w:hAnsi="Arial" w:cs="Arial"/>
-                <w:noProof/>
-                <w:sz w:val="24"/>
-                <w:szCs w:val="24"/>
-                <w:lang w:val="es-419" w:eastAsia="es-419"/>
-              </w:rPr>
-              <w:lastRenderedPageBreak/>
-              <w:drawing>
-                <wp:inline distT="0" distB="0" distL="0" distR="0" wp14:anchorId="2E527995" wp14:editId="2D0F1C27">
-                  <wp:extent cx="2943225" cy="2421219"/>
-                  <wp:effectExtent l="0" t="0" r="0" b="0"/>
-                  <wp:docPr id="1" name="Imagen 1"/>
-                  <wp:cNvGraphicFramePr>
-                    <a:graphicFrameLocks xmlns:a="http://schemas.openxmlformats.org/drawingml/2006/main" noChangeAspect="1"/>
-                  </wp:cNvGraphicFramePr>
-                  <a:graphic xmlns:a="http://schemas.openxmlformats.org/drawingml/2006/main">
-                    <a:graphicData uri="http://schemas.openxmlformats.org/drawingml/2006/picture">
-                      <pic:pic xmlns:pic="http://schemas.openxmlformats.org/drawingml/2006/picture">
-                        <pic:nvPicPr>
-                          <pic:cNvPr id="1" name=""/>
-                          <pic:cNvPicPr/>
-                        </pic:nvPicPr>
-                        <pic:blipFill>
-                          <a:blip r:embed="rId8"/>
-                          <a:stretch>
-                            <a:fillRect/>
-                          </a:stretch>
-                        </pic:blipFill>
-                        <pic:spPr>
-                          <a:xfrm>
-                            <a:off x="0" y="0"/>
-                            <a:ext cx="2953936" cy="2430030"/>
-                          </a:xfrm>
-                          <a:prstGeom prst="rect">
-                            <a:avLst/>
-                          </a:prstGeom>
-                        </pic:spPr>
-                      </pic:pic>
-                    </a:graphicData>
-                  </a:graphic>
-                </wp:inline>
-              </w:drawing>
-            </w:r>
-          </w:p>
-        </w:tc>
-      </w:tr>
-    </w:tbl>
-    <w:p>
-      <w:pPr>
-        <w:pStyle w:val="Prrafodelista"/>
-        <w:numPr>
-          <w:ilvl w:val="0"/>
-          <w:numId w:val="4"/>
-        </w:numPr>
-        <w:spacing w:line="240" w:lineRule="auto"/>
-        <w:jc w:val="both"/>
-        <w:rPr>
-          <w:rFonts w:ascii="Arial" w:hAnsi="Arial" w:cs="Arial"/>
-          <w:sz w:val="24"/>
-          <w:szCs w:val="24"/>
-          <w:lang w:val="en-US"/>
-        </w:rPr>
-      </w:pPr>
-      <w:r>
-        <w:rPr>
-          <w:rFonts w:ascii="Arial" w:hAnsi="Arial" w:cs="Arial"/>
-          <w:sz w:val="24"/>
-          <w:szCs w:val="24"/>
-          <w:lang w:val="en-US"/>
-        </w:rPr>
-        <w:t>Path:</w:t>
-      </w:r>
-      <w:r>
-        <w:rPr>
-          <w:rFonts w:ascii="Arial" w:hAnsi="Arial" w:cs="Arial"/>
-          <w:sz w:val="24"/>
-          <w:szCs w:val="24"/>
-          <w:lang w:val="en-US"/>
-        </w:rPr>
-        <w:tab/>
-      </w:r>
-      <w:r>
-        <w:rPr>
-          <w:rFonts w:ascii="Arial" w:hAnsi="Arial" w:cs="Arial"/>
-          <w:sz w:val="24"/>
-          <w:szCs w:val="24"/>
-          <w:lang w:val="en-US"/>
-        </w:rPr>
-        <w:tab/>
-      </w:r>
-      <w:hyperlink r:id="rId9" w:history="1">
-        <w:r>
-          <w:rPr>
-            <w:rStyle w:val="Hipervnculo"/>
-            <w:rFonts w:ascii="Arial" w:hAnsi="Arial" w:cs="Arial"/>
-            <w:b/>
-            <w:sz w:val="24"/>
-            <w:szCs w:val="24"/>
-            <w:lang w:val="en-US"/>
-          </w:rPr>
-          <w:t>\\10.500.500.204\</w:t>
-        </w:r>
-      </w:hyperlink>
-      <w:r>
-        <w:rPr>
-          <w:rFonts w:ascii="Arial" w:hAnsi="Arial" w:cs="Arial"/>
-          <w:sz w:val="24"/>
-          <w:szCs w:val="24"/>
-          <w:lang w:val="en-US"/>
-        </w:rPr>
-        <w:t xml:space="preserve"> </w:t>
-      </w:r>
-    </w:p>
-    <w:p>
-      <w:pPr>
-        <w:pStyle w:val="Prrafodelista"/>
-        <w:numPr>
-          <w:ilvl w:val="0"/>
-          <w:numId w:val="4"/>
-        </w:numPr>
-        <w:spacing w:line="240" w:lineRule="auto"/>
-        <w:jc w:val="both"/>
-        <w:rPr>
-          <w:rFonts w:ascii="Arial" w:hAnsi="Arial" w:cs="Arial"/>
-          <w:sz w:val="24"/>
-          <w:szCs w:val="24"/>
-        </w:rPr>
-      </w:pPr>
-      <w:r>
-        <w:rPr>
-          <w:rFonts w:ascii="Arial" w:hAnsi="Arial" w:cs="Arial"/>
-          <w:sz w:val="24"/>
-          <w:szCs w:val="24"/>
-        </w:rPr>
-        <w:t>Los perfiles administradores pueden modificar cualquier campo o tabla q</w:t>
-      </w:r>
-      <w:r>
-        <w:rPr>
-          <w:rFonts w:ascii="Arial" w:hAnsi="Arial" w:cs="Arial"/>
-          <w:sz w:val="24"/>
-          <w:szCs w:val="24"/>
-        </w:rPr>
-        <w:t>ue reside en esta base datos.</w:t>
-      </w:r>
-    </w:p>
     <w:p>
       <w:pPr>
         <w:pStyle w:val="Prrafodelista"/>
@@ -19202,78 +18958,70 @@
           <w:szCs w:val="24"/>
         </w:rPr>
       </w:pPr>
+      <w:bookmarkStart w:id="51" w:name="_GoBack"/>
       <w:r>
         <w:rPr>
-          <w:rFonts w:ascii="Arial" w:hAnsi="Arial" w:cs="Arial"/>
-          <w:sz w:val="24"/>
-          <w:szCs w:val="24"/>
-        </w:rPr>
-        <w:t xml:space="preserve">Los perfiles usuarios pueden </w:t>
+          <w:noProof/>
+          <w:lang w:val="es-419" w:eastAsia="es-419"/>
+        </w:rPr>
+        <w:lastRenderedPageBreak/>
+        <w:drawing>
+          <wp:anchor distT="0" distB="0" distL="114300" distR="114300" simplePos="0" relativeHeight="251659264" behindDoc="0" locked="0" layoutInCell="1" allowOverlap="1" wp14:anchorId="4FD555BD" wp14:editId="26FCB04C">
+            <wp:simplePos x="0" y="0"/>
+            <wp:positionH relativeFrom="column">
+              <wp:posOffset>-17296</wp:posOffset>
+            </wp:positionH>
+            <wp:positionV relativeFrom="paragraph">
+              <wp:posOffset>227</wp:posOffset>
+            </wp:positionV>
+            <wp:extent cx="6400800" cy="3080385"/>
+            <wp:effectExtent l="0" t="0" r="0" b="5715"/>
+            <wp:wrapSquare wrapText="bothSides"/>
+            <wp:docPr id="1" name="Imagen 1"/>
+            <wp:cNvGraphicFramePr>
+              <a:graphicFrameLocks xmlns:a="http://schemas.openxmlformats.org/drawingml/2006/main" noChangeAspect="1"/>
+            </wp:cNvGraphicFramePr>
+            <a:graphic xmlns:a="http://schemas.openxmlformats.org/drawingml/2006/main">
+              <a:graphicData uri="http://schemas.openxmlformats.org/drawingml/2006/picture">
+                <pic:pic xmlns:pic="http://schemas.openxmlformats.org/drawingml/2006/picture">
+                  <pic:nvPicPr>
+                    <pic:cNvPr id="1" name=""/>
+                    <pic:cNvPicPr/>
+                  </pic:nvPicPr>
+                  <pic:blipFill>
+                    <a:blip r:embed="rId8">
+                      <a:extLst>
+                        <a:ext uri="{28A0092B-C50C-407E-A947-70E740481C1C}">
+                          <a14:useLocalDpi xmlns:a14="http://schemas.microsoft.com/office/drawing/2010/main" val="0"/>
+                        </a:ext>
+                      </a:extLst>
+                    </a:blip>
+                    <a:stretch>
+                      <a:fillRect/>
+                    </a:stretch>
+                  </pic:blipFill>
+                  <pic:spPr>
+                    <a:xfrm>
+                      <a:off x="0" y="0"/>
+                      <a:ext cx="6400800" cy="3080385"/>
+                    </a:xfrm>
+                    <a:prstGeom prst="rect">
+                      <a:avLst/>
+                    </a:prstGeom>
+                  </pic:spPr>
+                </pic:pic>
+              </a:graphicData>
+            </a:graphic>
+            <wp14:sizeRelH relativeFrom="page">
+              <wp14:pctWidth>0</wp14:pctWidth>
+            </wp14:sizeRelH>
+            <wp14:sizeRelV relativeFrom="page">
+              <wp14:pctHeight>0</wp14:pctHeight>
+            </wp14:sizeRelV>
+          </wp:anchor>
+        </w:drawing>
       </w:r>
-      <w:r>
-        <w:rPr>
-          <w:rFonts w:ascii="Arial" w:hAnsi="Arial" w:cs="Arial"/>
-          <w:sz w:val="24"/>
-          <w:szCs w:val="24"/>
-        </w:rPr>
-        <w:t>leer</w:t>
-      </w:r>
-      <w:r>
-        <w:rPr>
-          <w:rFonts w:ascii="Arial" w:hAnsi="Arial" w:cs="Arial"/>
-          <w:sz w:val="24"/>
-          <w:szCs w:val="24"/>
-        </w:rPr>
-        <w:t xml:space="preserve"> cualquier campo o tabla que reside en esta base datos.</w:t>
-      </w:r>
-    </w:p>
-    <w:p>
-      <w:pPr>
-        <w:pStyle w:val="Prrafodelista"/>
-        <w:numPr>
-          <w:ilvl w:val="0"/>
-          <w:numId w:val="4"/>
-        </w:numPr>
-        <w:spacing w:line="240" w:lineRule="auto"/>
-        <w:jc w:val="both"/>
-        <w:rPr>
-          <w:rFonts w:ascii="Arial" w:hAnsi="Arial" w:cs="Arial"/>
-          <w:sz w:val="24"/>
-          <w:szCs w:val="24"/>
-        </w:rPr>
-      </w:pPr>
-      <w:r>
-        <w:rPr>
-          <w:rFonts w:ascii="Arial" w:hAnsi="Arial" w:cs="Arial"/>
-          <w:sz w:val="24"/>
-          <w:szCs w:val="24"/>
-        </w:rPr>
-        <w:t>Script</w:t>
-      </w:r>
-    </w:p>
-    <w:p>
-      <w:pPr>
-        <w:pStyle w:val="Prrafodelista"/>
-        <w:spacing w:line="240" w:lineRule="auto"/>
-        <w:jc w:val="both"/>
-        <w:rPr>
-          <w:rFonts w:ascii="Arial" w:hAnsi="Arial" w:cs="Arial"/>
-          <w:sz w:val="24"/>
-          <w:szCs w:val="24"/>
-        </w:rPr>
-      </w:pPr>
-    </w:p>
-    <w:p>
-      <w:pPr>
-        <w:pStyle w:val="Prrafodelista"/>
-        <w:spacing w:line="240" w:lineRule="auto"/>
-        <w:jc w:val="both"/>
-        <w:rPr>
-          <w:rFonts w:ascii="Arial" w:hAnsi="Arial" w:cs="Arial"/>
-          <w:sz w:val="24"/>
-          <w:szCs w:val="24"/>
-        </w:rPr>
-      </w:pPr>
+      <w:bookmarkEnd w:id="51"/>
     </w:p>
     <w:p>
       <w:pPr>
@@ -19340,7 +19088,23 @@
           <w:sz w:val="24"/>
           <w:szCs w:val="24"/>
         </w:rPr>
-        <w:t>fornt</w:t>
+        <w:t>f</w:t>
+      </w:r>
+      <w:r>
+        <w:rPr>
+          <w:rFonts w:ascii="Arial" w:hAnsi="Arial" w:cs="Arial"/>
+          <w:sz w:val="24"/>
+          <w:szCs w:val="24"/>
+        </w:rPr>
+        <w:t>ro</w:t>
+      </w:r>
+      <w:r>
+        <w:rPr>
+          <w:rFonts w:ascii="Arial" w:hAnsi="Arial" w:cs="Arial"/>
+          <w:sz w:val="24"/>
+          <w:szCs w:val="24"/>
+        </w:rPr>
+        <w:t>nt</w:t>
       </w:r>
       <w:proofErr w:type="spellEnd"/>
       <w:r>
@@ -19369,16 +19133,14 @@
         </w:rPr>
         <w:t xml:space="preserve"> se </w:t>
       </w:r>
-      <w:proofErr w:type="spellStart"/>
       <w:r>
         <w:rPr>
           <w:rFonts w:ascii="Arial" w:hAnsi="Arial" w:cs="Arial"/>
           <w:sz w:val="24"/>
           <w:szCs w:val="24"/>
         </w:rPr>
-        <w:t>realizo</w:t>
+        <w:t>realizó</w:t>
       </w:r>
-      <w:proofErr w:type="spellEnd"/>
       <w:r>
         <w:rPr>
           <w:rFonts w:ascii="Arial" w:hAnsi="Arial" w:cs="Arial"/>
@@ -19394,7 +19156,7 @@
           <w:sz w:val="24"/>
           <w:szCs w:val="24"/>
         </w:rPr>
-        <w:t>asp</w:t>
+        <w:t>ionic</w:t>
       </w:r>
       <w:proofErr w:type="spellEnd"/>
       <w:r>
@@ -19403,25 +19165,7 @@
           <w:sz w:val="24"/>
           <w:szCs w:val="24"/>
         </w:rPr>
-        <w:t xml:space="preserve"> .net </w:t>
-      </w:r>
-      <w:proofErr w:type="spellStart"/>
-      <w:r>
-        <w:rPr>
-          <w:rFonts w:ascii="Arial" w:hAnsi="Arial" w:cs="Arial"/>
-          <w:sz w:val="24"/>
-          <w:szCs w:val="24"/>
-        </w:rPr>
-        <w:t>core</w:t>
-      </w:r>
-      <w:proofErr w:type="spellEnd"/>
-      <w:r>
-        <w:rPr>
-          <w:rFonts w:ascii="Arial" w:hAnsi="Arial" w:cs="Arial"/>
-          <w:sz w:val="24"/>
-          <w:szCs w:val="24"/>
-        </w:rPr>
-        <w:t xml:space="preserve"> versión 2.0</w:t>
+        <w:t xml:space="preserve"> 4</w:t>
       </w:r>
     </w:p>
     <w:p>
@@ -19474,25 +19218,23 @@
           <w:sz w:val="24"/>
           <w:szCs w:val="24"/>
         </w:rPr>
-        <w:t xml:space="preserve">Esta vista permite el ingreso al sistema de usuarios q están registrados es la base de datos, sino están registrados, no pueden acceder </w:t>
+        <w:t>Esta vista permite el ingreso al sistema de usuarios q están registrados es la base de datos, sino están registrados, no pueden acceder al</w:t>
       </w:r>
-      <w:proofErr w:type="spellStart"/>
       <w:r>
         <w:rPr>
           <w:rFonts w:ascii="Arial" w:hAnsi="Arial" w:cs="Arial"/>
           <w:sz w:val="24"/>
           <w:szCs w:val="24"/>
         </w:rPr>
-        <w:t>alsistema</w:t>
+        <w:t xml:space="preserve"> </w:t>
       </w:r>
-      <w:proofErr w:type="spellEnd"/>
       <w:r>
         <w:rPr>
           <w:rFonts w:ascii="Arial" w:hAnsi="Arial" w:cs="Arial"/>
           <w:sz w:val="24"/>
           <w:szCs w:val="24"/>
         </w:rPr>
-        <w:t>. El registro se hace en la empresa cliente</w:t>
+        <w:t>sistema. El registro se hace en la empresa cliente</w:t>
       </w:r>
     </w:p>
     <w:p>
@@ -19740,130 +19482,6 @@
     </w:p>
     <w:p>
       <w:pPr>
-        <w:spacing w:after="0" w:line="240" w:lineRule="auto"/>
-        <w:ind w:left="708"/>
-        <w:jc w:val="both"/>
-        <w:rPr>
-          <w:rFonts w:ascii="Arial" w:hAnsi="Arial" w:cs="Arial"/>
-          <w:sz w:val="24"/>
-          <w:szCs w:val="24"/>
-        </w:rPr>
-      </w:pPr>
-      <w:r>
-        <w:rPr>
-          <w:rFonts w:ascii="Arial" w:hAnsi="Arial" w:cs="Arial"/>
-          <w:sz w:val="24"/>
-          <w:szCs w:val="24"/>
-        </w:rPr>
-        <w:t>Cada una de las tablas diseñadas en esta hoja está separada por una columna en BLANCO, esta columna no debe ser borrada, modificada.</w:t>
-      </w:r>
-    </w:p>
-    <w:p>
-      <w:pPr>
-        <w:spacing w:line="240" w:lineRule="auto"/>
-        <w:ind w:left="708"/>
-        <w:jc w:val="both"/>
-        <w:rPr>
-          <w:rFonts w:ascii="Arial" w:hAnsi="Arial" w:cs="Arial"/>
-          <w:sz w:val="24"/>
-          <w:szCs w:val="24"/>
-        </w:rPr>
-      </w:pPr>
-      <w:r>
-        <w:rPr>
-          <w:rFonts w:ascii="Arial" w:hAnsi="Arial" w:cs="Arial"/>
-          <w:sz w:val="24"/>
-          <w:szCs w:val="24"/>
-        </w:rPr>
-        <w:t xml:space="preserve">Se encuentra toda información base de operación del libro. El objetivo de esta hoja es encontrar centralizada la adición, modificación de valores utilizados en el proceso de fabricación de un </w:t>
-      </w:r>
-      <w:proofErr w:type="spellStart"/>
-      <w:r>
-        <w:rPr>
-          <w:rFonts w:ascii="Arial" w:hAnsi="Arial" w:cs="Arial"/>
-          <w:sz w:val="24"/>
-          <w:szCs w:val="24"/>
-        </w:rPr>
-        <w:t>business</w:t>
-      </w:r>
-      <w:proofErr w:type="spellEnd"/>
-      <w:r>
-        <w:rPr>
-          <w:rFonts w:ascii="Arial" w:hAnsi="Arial" w:cs="Arial"/>
-          <w:sz w:val="24"/>
-          <w:szCs w:val="24"/>
-        </w:rPr>
-        <w:t xml:space="preserve"> case.</w:t>
-      </w:r>
-    </w:p>
-    <w:p>
-      <w:pPr>
-        <w:pStyle w:val="Prrafodelista"/>
-        <w:numPr>
-          <w:ilvl w:val="0"/>
-          <w:numId w:val="8"/>
-        </w:numPr>
-        <w:spacing w:line="240" w:lineRule="auto"/>
-        <w:ind w:left="1428"/>
-        <w:jc w:val="both"/>
-        <w:rPr>
-          <w:rFonts w:ascii="Arial" w:hAnsi="Arial" w:cs="Arial"/>
-          <w:sz w:val="24"/>
-          <w:szCs w:val="24"/>
-        </w:rPr>
-      </w:pPr>
-      <w:r>
-        <w:rPr>
-          <w:rFonts w:ascii="Arial" w:hAnsi="Arial" w:cs="Arial"/>
-          <w:sz w:val="24"/>
-          <w:szCs w:val="24"/>
-        </w:rPr>
-        <w:t>Se encuentra las descripciones que son utilizadas para asignar un grupo de ayuda a una celda definida por parámetros.</w:t>
-      </w:r>
-    </w:p>
-    <w:p>
-      <w:pPr>
-        <w:pStyle w:val="Prrafodelista"/>
-        <w:numPr>
-          <w:ilvl w:val="0"/>
-          <w:numId w:val="8"/>
-        </w:numPr>
-        <w:spacing w:line="240" w:lineRule="auto"/>
-        <w:ind w:left="1428"/>
-        <w:jc w:val="both"/>
-        <w:rPr>
-          <w:rFonts w:ascii="Arial" w:hAnsi="Arial" w:cs="Arial"/>
-          <w:sz w:val="24"/>
-          <w:szCs w:val="24"/>
-        </w:rPr>
-      </w:pPr>
-      <w:r>
-        <w:rPr>
-          <w:rFonts w:ascii="Arial" w:hAnsi="Arial" w:cs="Arial"/>
-          <w:sz w:val="24"/>
-          <w:szCs w:val="24"/>
-        </w:rPr>
-        <w:t>Se encuentran valores asociados a la descripción de ayuda. Este valor es utilizado para afectar una celda y a su vez comprometida en los cálculos</w:t>
-      </w:r>
-      <w:r>
-        <w:rPr>
-          <w:rFonts w:ascii="Arial" w:hAnsi="Arial" w:cs="Arial"/>
-          <w:sz w:val="24"/>
-          <w:szCs w:val="24"/>
-        </w:rPr>
-        <w:t xml:space="preserve"> o formulación</w:t>
-      </w:r>
-      <w:r>
-        <w:rPr>
-          <w:rFonts w:ascii="Arial" w:hAnsi="Arial" w:cs="Arial"/>
-          <w:sz w:val="24"/>
-          <w:szCs w:val="24"/>
-        </w:rPr>
-        <w:t xml:space="preserve"> del Business Case.</w:t>
-      </w:r>
-    </w:p>
-    <w:p>
-      <w:pPr>
         <w:pStyle w:val="Ttulo2"/>
         <w:spacing w:before="0" w:line="240" w:lineRule="auto"/>
         <w:jc w:val="both"/>
@@ -19881,7 +19499,6 @@
           <w:sz w:val="24"/>
           <w:szCs w:val="24"/>
         </w:rPr>
-        <w:lastRenderedPageBreak/>
         <w:t>Backend</w:t>
       </w:r>
       <w:proofErr w:type="spellEnd"/>
@@ -19905,122 +19522,41 @@
           <w:szCs w:val="24"/>
         </w:rPr>
       </w:pPr>
-      <w:r>
-        <w:rPr>
-          <w:rFonts w:ascii="Arial" w:hAnsi="Arial" w:cs="Arial"/>
-          <w:sz w:val="24"/>
-          <w:szCs w:val="24"/>
-        </w:rPr>
-        <w:t xml:space="preserve">El </w:t>
-      </w:r>
-      <w:proofErr w:type="spellStart"/>
-      <w:r>
-        <w:rPr>
-          <w:rFonts w:ascii="Arial" w:hAnsi="Arial" w:cs="Arial"/>
-          <w:sz w:val="24"/>
-          <w:szCs w:val="24"/>
-        </w:rPr>
-        <w:t>backend</w:t>
-      </w:r>
-      <w:proofErr w:type="spellEnd"/>
-      <w:r>
-        <w:rPr>
-          <w:rFonts w:ascii="Arial" w:hAnsi="Arial" w:cs="Arial"/>
-          <w:sz w:val="24"/>
-          <w:szCs w:val="24"/>
-        </w:rPr>
-        <w:t xml:space="preserve"> se </w:t>
-      </w:r>
-      <w:proofErr w:type="spellStart"/>
-      <w:r>
-        <w:rPr>
-          <w:rFonts w:ascii="Arial" w:hAnsi="Arial" w:cs="Arial"/>
-          <w:sz w:val="24"/>
-          <w:szCs w:val="24"/>
-        </w:rPr>
-        <w:t>realizo</w:t>
-      </w:r>
-      <w:proofErr w:type="spellEnd"/>
-      <w:r>
-        <w:rPr>
-          <w:rFonts w:ascii="Arial" w:hAnsi="Arial" w:cs="Arial"/>
-          <w:sz w:val="24"/>
-          <w:szCs w:val="24"/>
-        </w:rPr>
-        <w:t xml:space="preserve"> en </w:t>
-      </w:r>
-      <w:proofErr w:type="spellStart"/>
-      <w:r>
-        <w:rPr>
-          <w:rFonts w:ascii="Arial" w:hAnsi="Arial" w:cs="Arial"/>
-          <w:sz w:val="24"/>
-          <w:szCs w:val="24"/>
-        </w:rPr>
-        <w:t>asp</w:t>
-      </w:r>
-      <w:proofErr w:type="spellEnd"/>
-      <w:r>
-        <w:rPr>
-          <w:rFonts w:ascii="Arial" w:hAnsi="Arial" w:cs="Arial"/>
-          <w:sz w:val="24"/>
-          <w:szCs w:val="24"/>
-        </w:rPr>
-        <w:t xml:space="preserve"> .net </w:t>
-      </w:r>
-      <w:proofErr w:type="spellStart"/>
-      <w:r>
-        <w:rPr>
-          <w:rFonts w:ascii="Arial" w:hAnsi="Arial" w:cs="Arial"/>
-          <w:sz w:val="24"/>
-          <w:szCs w:val="24"/>
-        </w:rPr>
-        <w:t>core</w:t>
-      </w:r>
-      <w:proofErr w:type="spellEnd"/>
-      <w:r>
-        <w:rPr>
-          <w:rFonts w:ascii="Arial" w:hAnsi="Arial" w:cs="Arial"/>
-          <w:sz w:val="24"/>
-          <w:szCs w:val="24"/>
-        </w:rPr>
-        <w:t xml:space="preserve"> 3.0 con una arquitectura de 4 capas</w:t>
-      </w:r>
     </w:p>
     <w:p>
       <w:pPr>
-        <w:pStyle w:val="Ttulo3"/>
+        <w:pStyle w:val="Ttulo2"/>
         <w:spacing w:before="0" w:line="240" w:lineRule="auto"/>
-        <w:ind w:left="708"/>
         <w:jc w:val="both"/>
         <w:rPr>
           <w:rFonts w:ascii="Arial" w:hAnsi="Arial" w:cs="Arial"/>
-        </w:rPr>
-      </w:pPr>
-      <w:bookmarkStart w:id="56" w:name="_Toc10889424"/>
+          <w:sz w:val="24"/>
+          <w:szCs w:val="24"/>
+        </w:rPr>
+      </w:pPr>
+      <w:bookmarkStart w:id="56" w:name="_Toc10889428"/>
       <w:r>
         <w:rPr>
           <w:rFonts w:ascii="Arial" w:hAnsi="Arial" w:cs="Arial"/>
-        </w:rPr>
-        <w:t xml:space="preserve">Capa de </w:t>
+          <w:sz w:val="24"/>
+          <w:szCs w:val="24"/>
+        </w:rPr>
+        <w:t>Seguridad</w:t>
       </w:r>
       <w:r>
         <w:rPr>
           <w:rFonts w:ascii="Arial" w:hAnsi="Arial" w:cs="Arial"/>
-        </w:rPr>
-        <w:t xml:space="preserve">la </w:t>
-      </w:r>
-      <w:r>
-        <w:rPr>
-          <w:rFonts w:ascii="Arial" w:hAnsi="Arial" w:cs="Arial"/>
-        </w:rPr>
-        <w:t>vista</w:t>
+          <w:sz w:val="24"/>
+          <w:szCs w:val="24"/>
+        </w:rPr>
+        <w:t>.</w:t>
       </w:r>
       <w:bookmarkEnd w:id="56"/>
     </w:p>
     <w:p>
       <w:pPr>
-        <w:spacing w:line="240" w:lineRule="auto"/>
-        <w:ind w:left="705"/>
+        <w:pStyle w:val="Ttulo2"/>
+        <w:spacing w:before="0" w:line="240" w:lineRule="auto"/>
         <w:jc w:val="both"/>
         <w:rPr>
           <w:rFonts w:ascii="Arial" w:hAnsi="Arial" w:cs="Arial"/>
@@ -20028,204 +19564,21 @@
           <w:szCs w:val="24"/>
         </w:rPr>
       </w:pPr>
+      <w:bookmarkStart w:id="57" w:name="_Toc10889429"/>
       <w:r>
         <w:rPr>
           <w:rFonts w:ascii="Arial" w:hAnsi="Arial" w:cs="Arial"/>
           <w:sz w:val="24"/>
           <w:szCs w:val="24"/>
         </w:rPr>
-        <w:t>En la capa de</w:t>
-      </w:r>
-      <w:r>
-        <w:rPr>
-          <w:rFonts w:ascii="Arial" w:hAnsi="Arial" w:cs="Arial"/>
-          <w:sz w:val="24"/>
-          <w:szCs w:val="24"/>
-        </w:rPr>
-        <w:t xml:space="preserve"> la</w:t>
-      </w:r>
-      <w:r>
-        <w:rPr>
-          <w:rFonts w:ascii="Arial" w:hAnsi="Arial" w:cs="Arial"/>
-          <w:sz w:val="24"/>
-          <w:szCs w:val="24"/>
-        </w:rPr>
-        <w:t xml:space="preserve"> vista </w:t>
-      </w:r>
-      <w:r>
-        <w:rPr>
-          <w:rFonts w:ascii="Arial" w:hAnsi="Arial" w:cs="Arial"/>
-          <w:sz w:val="24"/>
-          <w:szCs w:val="24"/>
-        </w:rPr>
-        <w:t xml:space="preserve">se codifico la vista </w:t>
-      </w:r>
-      <w:proofErr w:type="spellStart"/>
-      <w:r>
-        <w:rPr>
-          <w:rFonts w:ascii="Arial" w:hAnsi="Arial" w:cs="Arial"/>
-          <w:sz w:val="24"/>
-          <w:szCs w:val="24"/>
-        </w:rPr>
-        <w:t>user</w:t>
-      </w:r>
-      <w:proofErr w:type="spellEnd"/>
-      <w:r>
-        <w:rPr>
-          <w:rFonts w:ascii="Arial" w:hAnsi="Arial" w:cs="Arial"/>
-          <w:sz w:val="24"/>
-          <w:szCs w:val="24"/>
-        </w:rPr>
-        <w:t xml:space="preserve"> para acceder a registrar los usuarios por medio de usuarios administradores y se encuentra en la ruta 10.100.100.200/</w:t>
-      </w:r>
-      <w:proofErr w:type="spellStart"/>
-      <w:r>
-        <w:rPr>
-          <w:rFonts w:ascii="Arial" w:hAnsi="Arial" w:cs="Arial"/>
-          <w:sz w:val="24"/>
-          <w:szCs w:val="24"/>
-        </w:rPr>
-        <w:t>user</w:t>
-      </w:r>
-      <w:proofErr w:type="spellEnd"/>
-    </w:p>
-    <w:p>
-      <w:pPr>
-        <w:spacing w:line="240" w:lineRule="auto"/>
-        <w:ind w:left="705"/>
-        <w:jc w:val="both"/>
-        <w:rPr>
-          <w:rFonts w:ascii="Arial" w:hAnsi="Arial" w:cs="Arial"/>
-          <w:sz w:val="24"/>
-          <w:szCs w:val="24"/>
-        </w:rPr>
-      </w:pPr>
-      <w:r>
-        <w:rPr>
-          <w:rFonts w:ascii="Arial" w:hAnsi="Arial" w:cs="Arial"/>
-          <w:sz w:val="24"/>
-          <w:szCs w:val="24"/>
-        </w:rPr>
-        <w:t xml:space="preserve">En la capa de la vista se codifico la vista </w:t>
-      </w:r>
-      <w:proofErr w:type="spellStart"/>
-      <w:r>
-        <w:rPr>
-          <w:rFonts w:ascii="Arial" w:hAnsi="Arial" w:cs="Arial"/>
-          <w:sz w:val="24"/>
-          <w:szCs w:val="24"/>
-        </w:rPr>
-        <w:t>login</w:t>
-      </w:r>
-      <w:proofErr w:type="spellEnd"/>
-      <w:r>
-        <w:rPr>
-          <w:rFonts w:ascii="Arial" w:hAnsi="Arial" w:cs="Arial"/>
-          <w:sz w:val="24"/>
-          <w:szCs w:val="24"/>
-        </w:rPr>
-        <w:t xml:space="preserve"> para acceder a registrar los usuarios en la vista </w:t>
-      </w:r>
-      <w:proofErr w:type="spellStart"/>
-      <w:r>
-        <w:rPr>
-          <w:rFonts w:ascii="Arial" w:hAnsi="Arial" w:cs="Arial"/>
-          <w:sz w:val="24"/>
-          <w:szCs w:val="24"/>
-        </w:rPr>
-        <w:t>user</w:t>
-      </w:r>
-      <w:proofErr w:type="spellEnd"/>
-      <w:r>
-        <w:rPr>
-          <w:rFonts w:ascii="Arial" w:hAnsi="Arial" w:cs="Arial"/>
-          <w:sz w:val="24"/>
-          <w:szCs w:val="24"/>
-        </w:rPr>
-        <w:t xml:space="preserve"> por medio de usuarios administradores y se encuentra en la ruta 10.100.100.200/</w:t>
-      </w:r>
-      <w:proofErr w:type="spellStart"/>
-      <w:r>
-        <w:rPr>
-          <w:rFonts w:ascii="Arial" w:hAnsi="Arial" w:cs="Arial"/>
-          <w:sz w:val="24"/>
-          <w:szCs w:val="24"/>
-        </w:rPr>
-        <w:t>login</w:t>
-      </w:r>
-      <w:proofErr w:type="spellEnd"/>
-    </w:p>
-    <w:p>
-      <w:pPr>
-        <w:spacing w:line="240" w:lineRule="auto"/>
-        <w:ind w:left="705"/>
-        <w:jc w:val="both"/>
-        <w:rPr>
-          <w:rFonts w:ascii="Arial" w:hAnsi="Arial" w:cs="Arial"/>
-          <w:sz w:val="24"/>
-          <w:szCs w:val="24"/>
-        </w:rPr>
-      </w:pPr>
-      <w:r>
-        <w:rPr>
-          <w:rFonts w:ascii="Arial" w:hAnsi="Arial" w:cs="Arial"/>
-          <w:sz w:val="24"/>
-          <w:szCs w:val="24"/>
-        </w:rPr>
-        <w:t xml:space="preserve">En la capa de la vista se codifico la vista </w:t>
-      </w:r>
-      <w:proofErr w:type="spellStart"/>
-      <w:r>
-        <w:rPr>
-          <w:rFonts w:ascii="Arial" w:hAnsi="Arial" w:cs="Arial"/>
-          <w:sz w:val="24"/>
-          <w:szCs w:val="24"/>
-        </w:rPr>
-        <w:t>user</w:t>
-      </w:r>
-      <w:proofErr w:type="spellEnd"/>
-      <w:r>
-        <w:rPr>
-          <w:rFonts w:ascii="Arial" w:hAnsi="Arial" w:cs="Arial"/>
-          <w:sz w:val="24"/>
-          <w:szCs w:val="24"/>
-        </w:rPr>
-        <w:t xml:space="preserve"> para acceder a registrar los usuarios por medio de usuarios administradores y se encuentra en la ruta 10.100.100.200/</w:t>
-      </w:r>
-      <w:proofErr w:type="spellStart"/>
-      <w:r>
-        <w:rPr>
-          <w:rFonts w:ascii="Arial" w:hAnsi="Arial" w:cs="Arial"/>
-          <w:sz w:val="24"/>
-          <w:szCs w:val="24"/>
-        </w:rPr>
-        <w:t>user</w:t>
-      </w:r>
-      <w:proofErr w:type="spellEnd"/>
-    </w:p>
-    <w:p>
-      <w:pPr>
-        <w:pStyle w:val="Ttulo3"/>
-        <w:spacing w:before="0" w:line="240" w:lineRule="auto"/>
-        <w:ind w:left="708"/>
-        <w:jc w:val="both"/>
-        <w:rPr>
-          <w:rFonts w:ascii="Arial" w:hAnsi="Arial" w:cs="Arial"/>
-        </w:rPr>
-      </w:pPr>
-      <w:bookmarkStart w:id="57" w:name="_Toc10889425"/>
-      <w:r>
-        <w:rPr>
-          <w:rFonts w:ascii="Arial" w:hAnsi="Arial" w:cs="Arial"/>
-        </w:rPr>
-        <w:t>Capa de negocio</w:t>
+        <w:t>Complementos.</w:t>
       </w:r>
       <w:bookmarkEnd w:id="57"/>
     </w:p>
     <w:p>
       <w:pPr>
-        <w:spacing w:line="240" w:lineRule="auto"/>
-        <w:ind w:left="708"/>
+        <w:pStyle w:val="Ttulo1"/>
+        <w:spacing w:before="0" w:line="240" w:lineRule="auto"/>
         <w:jc w:val="both"/>
         <w:rPr>
           <w:rFonts w:ascii="Arial" w:hAnsi="Arial" w:cs="Arial"/>
@@ -20233,738 +19586,35 @@
           <w:szCs w:val="24"/>
         </w:rPr>
       </w:pPr>
+      <w:bookmarkStart w:id="58" w:name="_Toc10889430"/>
       <w:r>
         <w:rPr>
           <w:rFonts w:ascii="Arial" w:hAnsi="Arial" w:cs="Arial"/>
           <w:sz w:val="24"/>
           <w:szCs w:val="24"/>
         </w:rPr>
-        <w:t>Se manejó la lógica de negocio de la app por medio de las clases A, B, y la clase C solo funciona como modelo de nuestro proyecto</w:t>
+        <w:t>Pendientes</w:t>
       </w:r>
-    </w:p>
-    <w:p>
-      <w:pPr>
-        <w:pStyle w:val="Ttulo3"/>
-        <w:spacing w:before="0" w:line="240" w:lineRule="auto"/>
-        <w:ind w:left="708"/>
-        <w:jc w:val="both"/>
-        <w:rPr>
-          <w:rFonts w:ascii="Arial" w:hAnsi="Arial" w:cs="Arial"/>
-        </w:rPr>
-      </w:pPr>
-      <w:bookmarkStart w:id="58" w:name="_Toc10889426"/>
       <w:r>
         <w:rPr>
           <w:rFonts w:ascii="Arial" w:hAnsi="Arial" w:cs="Arial"/>
-        </w:rPr>
-        <w:t>Capa de datos</w:t>
+          <w:sz w:val="24"/>
+          <w:szCs w:val="24"/>
+        </w:rPr>
+        <w:t xml:space="preserve"> de definición</w:t>
+      </w:r>
+      <w:r>
+        <w:rPr>
+          <w:rFonts w:ascii="Arial" w:hAnsi="Arial" w:cs="Arial"/>
+          <w:sz w:val="24"/>
+          <w:szCs w:val="24"/>
+        </w:rPr>
+        <w:t>.</w:t>
       </w:r>
       <w:bookmarkEnd w:id="58"/>
     </w:p>
     <w:p>
       <w:pPr>
-        <w:spacing w:line="240" w:lineRule="auto"/>
-        <w:ind w:left="705"/>
-        <w:jc w:val="both"/>
-        <w:rPr>
-          <w:rFonts w:ascii="Arial" w:hAnsi="Arial" w:cs="Arial"/>
-          <w:sz w:val="24"/>
-          <w:szCs w:val="24"/>
-        </w:rPr>
-      </w:pPr>
-      <w:r>
-        <w:rPr>
-          <w:rFonts w:ascii="Arial" w:hAnsi="Arial" w:cs="Arial"/>
-          <w:sz w:val="24"/>
-          <w:szCs w:val="24"/>
-        </w:rPr>
-        <w:t xml:space="preserve">Se creó un modelo que se conecta a nuestra base de datos que </w:t>
-      </w:r>
-      <w:proofErr w:type="spellStart"/>
-      <w:r>
-        <w:rPr>
-          <w:rFonts w:ascii="Arial" w:hAnsi="Arial" w:cs="Arial"/>
-          <w:sz w:val="24"/>
-          <w:szCs w:val="24"/>
-        </w:rPr>
-        <w:t>esta</w:t>
-      </w:r>
-      <w:proofErr w:type="spellEnd"/>
-      <w:r>
-        <w:rPr>
-          <w:rFonts w:ascii="Arial" w:hAnsi="Arial" w:cs="Arial"/>
-          <w:sz w:val="24"/>
-          <w:szCs w:val="24"/>
-        </w:rPr>
-        <w:t xml:space="preserve"> en el servidor 10.100.100.255:3306 por medio del usuario </w:t>
-      </w:r>
-      <w:proofErr w:type="spellStart"/>
-      <w:r>
-        <w:rPr>
-          <w:rFonts w:ascii="Arial" w:hAnsi="Arial" w:cs="Arial"/>
-          <w:sz w:val="24"/>
-          <w:szCs w:val="24"/>
-        </w:rPr>
-        <w:t>aaa</w:t>
-      </w:r>
-      <w:proofErr w:type="spellEnd"/>
-      <w:r>
-        <w:rPr>
-          <w:rFonts w:ascii="Arial" w:hAnsi="Arial" w:cs="Arial"/>
-          <w:sz w:val="24"/>
-          <w:szCs w:val="24"/>
-        </w:rPr>
-        <w:t xml:space="preserve"> y el </w:t>
-      </w:r>
-      <w:proofErr w:type="spellStart"/>
-      <w:r>
-        <w:rPr>
-          <w:rFonts w:ascii="Arial" w:hAnsi="Arial" w:cs="Arial"/>
-          <w:sz w:val="24"/>
-          <w:szCs w:val="24"/>
-        </w:rPr>
-        <w:t>password</w:t>
-      </w:r>
-      <w:proofErr w:type="spellEnd"/>
-      <w:r>
-        <w:rPr>
-          <w:rFonts w:ascii="Arial" w:hAnsi="Arial" w:cs="Arial"/>
-          <w:sz w:val="24"/>
-          <w:szCs w:val="24"/>
-        </w:rPr>
-        <w:t xml:space="preserve"> </w:t>
-      </w:r>
-      <w:proofErr w:type="spellStart"/>
-      <w:r>
-        <w:rPr>
-          <w:rFonts w:ascii="Arial" w:hAnsi="Arial" w:cs="Arial"/>
-          <w:sz w:val="24"/>
-          <w:szCs w:val="24"/>
-        </w:rPr>
-        <w:t>bbb</w:t>
-      </w:r>
-      <w:proofErr w:type="spellEnd"/>
-      <w:r>
-        <w:rPr>
-          <w:rFonts w:ascii="Arial" w:hAnsi="Arial" w:cs="Arial"/>
-          <w:sz w:val="24"/>
-          <w:szCs w:val="24"/>
-        </w:rPr>
-        <w:t xml:space="preserve">. </w:t>
-      </w:r>
-    </w:p>
-    <w:p>
-      <w:pPr>
-        <w:pStyle w:val="Ttulo3"/>
-        <w:spacing w:before="0" w:line="240" w:lineRule="auto"/>
-        <w:ind w:left="708"/>
-        <w:jc w:val="both"/>
-        <w:rPr>
-          <w:rFonts w:ascii="Arial" w:hAnsi="Arial" w:cs="Arial"/>
-        </w:rPr>
-      </w:pPr>
-      <w:bookmarkStart w:id="59" w:name="_Toc10889427"/>
-      <w:r>
-        <w:rPr>
-          <w:rFonts w:ascii="Arial" w:hAnsi="Arial" w:cs="Arial"/>
-        </w:rPr>
-        <w:t>Capa de servicio</w:t>
-      </w:r>
-      <w:bookmarkEnd w:id="59"/>
-    </w:p>
-    <w:p>
-      <w:pPr>
-        <w:spacing w:line="240" w:lineRule="auto"/>
-        <w:ind w:left="705"/>
-        <w:jc w:val="both"/>
-        <w:rPr>
-          <w:rFonts w:ascii="Arial" w:hAnsi="Arial" w:cs="Arial"/>
-          <w:sz w:val="24"/>
-          <w:szCs w:val="24"/>
-        </w:rPr>
-      </w:pPr>
-      <w:r>
-        <w:rPr>
-          <w:rFonts w:ascii="Arial" w:hAnsi="Arial" w:cs="Arial"/>
-          <w:sz w:val="24"/>
-          <w:szCs w:val="24"/>
-        </w:rPr>
-        <w:t xml:space="preserve">Se crearon las clases A, b, c, d y e que permite el uso </w:t>
-      </w:r>
-      <w:proofErr w:type="gramStart"/>
-      <w:r>
-        <w:rPr>
-          <w:rFonts w:ascii="Arial" w:hAnsi="Arial" w:cs="Arial"/>
-          <w:sz w:val="24"/>
-          <w:szCs w:val="24"/>
-        </w:rPr>
-        <w:t>de la api</w:t>
-      </w:r>
-      <w:proofErr w:type="gramEnd"/>
-      <w:r>
-        <w:rPr>
-          <w:rFonts w:ascii="Arial" w:hAnsi="Arial" w:cs="Arial"/>
-          <w:sz w:val="24"/>
-          <w:szCs w:val="24"/>
-        </w:rPr>
-        <w:t xml:space="preserve"> de nuestro servidor 10.100.100.255:3306 por medio del usuario </w:t>
-      </w:r>
-      <w:proofErr w:type="spellStart"/>
-      <w:r>
-        <w:rPr>
-          <w:rFonts w:ascii="Arial" w:hAnsi="Arial" w:cs="Arial"/>
-          <w:sz w:val="24"/>
-          <w:szCs w:val="24"/>
-        </w:rPr>
-        <w:t>aaa</w:t>
-      </w:r>
-      <w:proofErr w:type="spellEnd"/>
-      <w:r>
-        <w:rPr>
-          <w:rFonts w:ascii="Arial" w:hAnsi="Arial" w:cs="Arial"/>
-          <w:sz w:val="24"/>
-          <w:szCs w:val="24"/>
-        </w:rPr>
-        <w:t xml:space="preserve"> y el </w:t>
-      </w:r>
-      <w:proofErr w:type="spellStart"/>
-      <w:r>
-        <w:rPr>
-          <w:rFonts w:ascii="Arial" w:hAnsi="Arial" w:cs="Arial"/>
-          <w:sz w:val="24"/>
-          <w:szCs w:val="24"/>
-        </w:rPr>
-        <w:t>password</w:t>
-      </w:r>
-      <w:proofErr w:type="spellEnd"/>
-      <w:r>
-        <w:rPr>
-          <w:rFonts w:ascii="Arial" w:hAnsi="Arial" w:cs="Arial"/>
-          <w:sz w:val="24"/>
-          <w:szCs w:val="24"/>
-        </w:rPr>
-        <w:t xml:space="preserve"> </w:t>
-      </w:r>
-      <w:proofErr w:type="spellStart"/>
-      <w:r>
-        <w:rPr>
-          <w:rFonts w:ascii="Arial" w:hAnsi="Arial" w:cs="Arial"/>
-          <w:sz w:val="24"/>
-          <w:szCs w:val="24"/>
-        </w:rPr>
-        <w:t>bbb</w:t>
-      </w:r>
-      <w:proofErr w:type="spellEnd"/>
-      <w:r>
-        <w:rPr>
-          <w:rFonts w:ascii="Arial" w:hAnsi="Arial" w:cs="Arial"/>
-          <w:sz w:val="24"/>
-          <w:szCs w:val="24"/>
-        </w:rPr>
-        <w:t xml:space="preserve">. </w:t>
-      </w:r>
-    </w:p>
-    <w:p>
-      <w:pPr>
-        <w:spacing w:line="240" w:lineRule="auto"/>
-        <w:ind w:left="705"/>
-        <w:jc w:val="both"/>
-        <w:rPr>
-          <w:rFonts w:ascii="Arial" w:hAnsi="Arial" w:cs="Arial"/>
-          <w:sz w:val="24"/>
-          <w:szCs w:val="24"/>
-        </w:rPr>
-      </w:pPr>
-      <w:r>
-        <w:rPr>
-          <w:rFonts w:ascii="Arial" w:hAnsi="Arial" w:cs="Arial"/>
-          <w:sz w:val="24"/>
-          <w:szCs w:val="24"/>
-        </w:rPr>
-        <w:t xml:space="preserve">La clase A nos realiza los métodos </w:t>
-      </w:r>
-      <w:proofErr w:type="spellStart"/>
-      <w:r>
-        <w:rPr>
-          <w:rFonts w:ascii="Arial" w:hAnsi="Arial" w:cs="Arial"/>
-          <w:sz w:val="24"/>
-          <w:szCs w:val="24"/>
-        </w:rPr>
-        <w:t>get</w:t>
-      </w:r>
-      <w:proofErr w:type="spellEnd"/>
-      <w:r>
-        <w:rPr>
-          <w:rFonts w:ascii="Arial" w:hAnsi="Arial" w:cs="Arial"/>
-          <w:sz w:val="24"/>
-          <w:szCs w:val="24"/>
-        </w:rPr>
-        <w:t xml:space="preserve">, post, </w:t>
-      </w:r>
-      <w:proofErr w:type="spellStart"/>
-      <w:r>
-        <w:rPr>
-          <w:rFonts w:ascii="Arial" w:hAnsi="Arial" w:cs="Arial"/>
-          <w:sz w:val="24"/>
-          <w:szCs w:val="24"/>
-        </w:rPr>
-        <w:t>put</w:t>
-      </w:r>
-      <w:proofErr w:type="spellEnd"/>
-      <w:r>
-        <w:rPr>
-          <w:rFonts w:ascii="Arial" w:hAnsi="Arial" w:cs="Arial"/>
-          <w:sz w:val="24"/>
-          <w:szCs w:val="24"/>
-        </w:rPr>
-        <w:t xml:space="preserve"> y </w:t>
-      </w:r>
-      <w:proofErr w:type="spellStart"/>
-      <w:r>
-        <w:rPr>
-          <w:rFonts w:ascii="Arial" w:hAnsi="Arial" w:cs="Arial"/>
-          <w:sz w:val="24"/>
-          <w:szCs w:val="24"/>
-        </w:rPr>
-        <w:t>delete</w:t>
-      </w:r>
-      <w:proofErr w:type="spellEnd"/>
-      <w:r>
-        <w:rPr>
-          <w:rFonts w:ascii="Arial" w:hAnsi="Arial" w:cs="Arial"/>
-          <w:sz w:val="24"/>
-          <w:szCs w:val="24"/>
-        </w:rPr>
-        <w:t xml:space="preserve"> de la tabla mama</w:t>
-      </w:r>
-    </w:p>
-    <w:p>
-      <w:pPr>
-        <w:spacing w:line="240" w:lineRule="auto"/>
-        <w:ind w:left="705"/>
-        <w:jc w:val="both"/>
-        <w:rPr>
-          <w:rFonts w:ascii="Arial" w:hAnsi="Arial" w:cs="Arial"/>
-          <w:sz w:val="24"/>
-          <w:szCs w:val="24"/>
-        </w:rPr>
-      </w:pPr>
-      <w:r>
-        <w:rPr>
-          <w:rFonts w:ascii="Arial" w:hAnsi="Arial" w:cs="Arial"/>
-          <w:sz w:val="24"/>
-          <w:szCs w:val="24"/>
-        </w:rPr>
-        <w:t xml:space="preserve">La clase B nos realiza los métodos </w:t>
-      </w:r>
-      <w:proofErr w:type="spellStart"/>
-      <w:r>
-        <w:rPr>
-          <w:rFonts w:ascii="Arial" w:hAnsi="Arial" w:cs="Arial"/>
-          <w:sz w:val="24"/>
-          <w:szCs w:val="24"/>
-        </w:rPr>
-        <w:t>get</w:t>
-      </w:r>
-      <w:proofErr w:type="spellEnd"/>
-      <w:r>
-        <w:rPr>
-          <w:rFonts w:ascii="Arial" w:hAnsi="Arial" w:cs="Arial"/>
-          <w:sz w:val="24"/>
-          <w:szCs w:val="24"/>
-        </w:rPr>
-        <w:t xml:space="preserve">, post y </w:t>
-      </w:r>
-      <w:proofErr w:type="spellStart"/>
-      <w:r>
-        <w:rPr>
-          <w:rFonts w:ascii="Arial" w:hAnsi="Arial" w:cs="Arial"/>
-          <w:sz w:val="24"/>
-          <w:szCs w:val="24"/>
-        </w:rPr>
-        <w:t>delete</w:t>
-      </w:r>
-      <w:proofErr w:type="spellEnd"/>
-      <w:r>
-        <w:rPr>
-          <w:rFonts w:ascii="Arial" w:hAnsi="Arial" w:cs="Arial"/>
-          <w:sz w:val="24"/>
-          <w:szCs w:val="24"/>
-        </w:rPr>
-        <w:t xml:space="preserve"> de la tabla papa</w:t>
-      </w:r>
-    </w:p>
-    <w:p>
-      <w:pPr>
-        <w:spacing w:line="240" w:lineRule="auto"/>
-        <w:ind w:left="705"/>
-        <w:jc w:val="both"/>
-        <w:rPr>
-          <w:rFonts w:ascii="Arial" w:hAnsi="Arial" w:cs="Arial"/>
-          <w:sz w:val="24"/>
-          <w:szCs w:val="24"/>
-        </w:rPr>
-      </w:pPr>
-      <w:r>
-        <w:rPr>
-          <w:rFonts w:ascii="Arial" w:hAnsi="Arial" w:cs="Arial"/>
-          <w:sz w:val="24"/>
-          <w:szCs w:val="24"/>
-        </w:rPr>
-        <w:t xml:space="preserve">La clase B nos realiza los métodos </w:t>
-      </w:r>
-      <w:proofErr w:type="spellStart"/>
-      <w:r>
-        <w:rPr>
-          <w:rFonts w:ascii="Arial" w:hAnsi="Arial" w:cs="Arial"/>
-          <w:sz w:val="24"/>
-          <w:szCs w:val="24"/>
-        </w:rPr>
-        <w:t>get</w:t>
-      </w:r>
-      <w:proofErr w:type="spellEnd"/>
-      <w:r>
-        <w:rPr>
-          <w:rFonts w:ascii="Arial" w:hAnsi="Arial" w:cs="Arial"/>
-          <w:sz w:val="24"/>
-          <w:szCs w:val="24"/>
-        </w:rPr>
-        <w:t xml:space="preserve">, de la tabla </w:t>
-      </w:r>
-      <w:proofErr w:type="spellStart"/>
-      <w:r>
-        <w:rPr>
-          <w:rFonts w:ascii="Arial" w:hAnsi="Arial" w:cs="Arial"/>
-          <w:sz w:val="24"/>
-          <w:szCs w:val="24"/>
-        </w:rPr>
-        <w:t>tio</w:t>
-      </w:r>
-      <w:proofErr w:type="spellEnd"/>
-    </w:p>
-    <w:p>
-      <w:pPr>
-        <w:spacing w:line="240" w:lineRule="auto"/>
-        <w:ind w:left="705"/>
-        <w:jc w:val="both"/>
-        <w:rPr>
-          <w:rFonts w:ascii="Arial" w:hAnsi="Arial" w:cs="Arial"/>
-          <w:sz w:val="24"/>
-          <w:szCs w:val="24"/>
-        </w:rPr>
-      </w:pPr>
-    </w:p>
-    <w:p>
-      <w:pPr>
-        <w:spacing w:line="240" w:lineRule="auto"/>
-        <w:jc w:val="both"/>
-        <w:rPr>
-          <w:rFonts w:ascii="Arial" w:hAnsi="Arial" w:cs="Arial"/>
-          <w:sz w:val="24"/>
-          <w:szCs w:val="24"/>
-        </w:rPr>
-      </w:pPr>
-    </w:p>
-    <w:p>
-      <w:pPr>
-        <w:spacing w:line="240" w:lineRule="auto"/>
-        <w:jc w:val="both"/>
-        <w:rPr>
-          <w:rFonts w:ascii="Arial" w:hAnsi="Arial" w:cs="Arial"/>
-          <w:sz w:val="24"/>
-          <w:szCs w:val="24"/>
-        </w:rPr>
-      </w:pPr>
-    </w:p>
-    <w:p>
-      <w:pPr>
-        <w:pStyle w:val="Ttulo2"/>
-        <w:spacing w:before="0" w:line="240" w:lineRule="auto"/>
-        <w:jc w:val="both"/>
-        <w:rPr>
-          <w:rFonts w:ascii="Arial" w:hAnsi="Arial" w:cs="Arial"/>
-          <w:sz w:val="24"/>
-          <w:szCs w:val="24"/>
-        </w:rPr>
-      </w:pPr>
-      <w:bookmarkStart w:id="60" w:name="_Toc10889428"/>
-      <w:r>
-        <w:rPr>
-          <w:rFonts w:ascii="Arial" w:hAnsi="Arial" w:cs="Arial"/>
-          <w:sz w:val="24"/>
-          <w:szCs w:val="24"/>
-        </w:rPr>
-        <w:t>Seguridad</w:t>
-      </w:r>
-      <w:r>
-        <w:rPr>
-          <w:rFonts w:ascii="Arial" w:hAnsi="Arial" w:cs="Arial"/>
-          <w:sz w:val="24"/>
-          <w:szCs w:val="24"/>
-        </w:rPr>
-        <w:t>.</w:t>
-      </w:r>
-      <w:bookmarkEnd w:id="60"/>
-    </w:p>
-    <w:p>
-      <w:pPr>
-        <w:pStyle w:val="Prrafodelista"/>
-        <w:numPr>
-          <w:ilvl w:val="0"/>
-          <w:numId w:val="7"/>
-        </w:numPr>
-        <w:spacing w:line="240" w:lineRule="auto"/>
-        <w:jc w:val="both"/>
-        <w:rPr>
-          <w:rFonts w:ascii="Arial" w:hAnsi="Arial" w:cs="Arial"/>
-          <w:sz w:val="24"/>
-          <w:szCs w:val="24"/>
-        </w:rPr>
-      </w:pPr>
-      <w:r>
-        <w:rPr>
-          <w:rFonts w:ascii="Arial" w:hAnsi="Arial" w:cs="Arial"/>
-          <w:sz w:val="24"/>
-          <w:szCs w:val="24"/>
-        </w:rPr>
-        <w:t xml:space="preserve">El código tiene una clase que se encarga de </w:t>
-      </w:r>
-      <w:r>
-        <w:rPr>
-          <w:rFonts w:ascii="Arial" w:hAnsi="Arial" w:cs="Arial"/>
-          <w:sz w:val="24"/>
-          <w:szCs w:val="24"/>
-        </w:rPr>
-        <w:t>encriptar</w:t>
-      </w:r>
-      <w:r>
-        <w:rPr>
-          <w:rFonts w:ascii="Arial" w:hAnsi="Arial" w:cs="Arial"/>
-          <w:sz w:val="24"/>
-          <w:szCs w:val="24"/>
-        </w:rPr>
-        <w:t xml:space="preserve"> las contraseñas del usuario por medio del siguiente método de la clase </w:t>
-      </w:r>
-      <w:proofErr w:type="spellStart"/>
-      <w:r>
-        <w:rPr>
-          <w:rFonts w:ascii="Arial" w:hAnsi="Arial" w:cs="Arial"/>
-          <w:sz w:val="24"/>
-          <w:szCs w:val="24"/>
-        </w:rPr>
-        <w:t>encrip</w:t>
-      </w:r>
-      <w:proofErr w:type="spellEnd"/>
-      <w:r>
-        <w:rPr>
-          <w:rFonts w:ascii="Arial" w:hAnsi="Arial" w:cs="Arial"/>
-          <w:sz w:val="24"/>
-          <w:szCs w:val="24"/>
-        </w:rPr>
-        <w:t>:</w:t>
-      </w:r>
-    </w:p>
-    <w:p>
-      <w:pPr>
-        <w:pStyle w:val="Prrafodelista"/>
-        <w:spacing w:line="240" w:lineRule="auto"/>
-        <w:jc w:val="both"/>
-        <w:rPr>
-          <w:rFonts w:ascii="Arial" w:hAnsi="Arial" w:cs="Arial"/>
-          <w:sz w:val="24"/>
-          <w:szCs w:val="24"/>
-        </w:rPr>
-      </w:pPr>
-    </w:p>
-    <w:p>
-      <w:pPr>
-        <w:pStyle w:val="Prrafodelista"/>
-        <w:spacing w:line="240" w:lineRule="auto"/>
-        <w:jc w:val="both"/>
-        <w:rPr>
-          <w:rFonts w:ascii="Arial" w:hAnsi="Arial" w:cs="Arial"/>
-          <w:sz w:val="24"/>
-          <w:szCs w:val="24"/>
-        </w:rPr>
-      </w:pPr>
-    </w:p>
-    <w:p>
-      <w:pPr>
-        <w:pStyle w:val="Prrafodelista"/>
-        <w:numPr>
-          <w:ilvl w:val="0"/>
-          <w:numId w:val="7"/>
-        </w:numPr>
-        <w:spacing w:line="240" w:lineRule="auto"/>
-        <w:jc w:val="both"/>
-        <w:rPr>
-          <w:rFonts w:ascii="Arial" w:hAnsi="Arial" w:cs="Arial"/>
-          <w:sz w:val="24"/>
-          <w:szCs w:val="24"/>
-        </w:rPr>
-      </w:pPr>
-      <w:r>
-        <w:rPr>
-          <w:rFonts w:ascii="Arial" w:hAnsi="Arial" w:cs="Arial"/>
-          <w:sz w:val="24"/>
-          <w:szCs w:val="24"/>
-        </w:rPr>
-        <w:t xml:space="preserve">La conexión con las api maneja un nivel de autenticación basado en </w:t>
-      </w:r>
-      <w:proofErr w:type="spellStart"/>
-      <w:r>
-        <w:rPr>
-          <w:rFonts w:ascii="Arial" w:hAnsi="Arial" w:cs="Arial"/>
-          <w:sz w:val="24"/>
-          <w:szCs w:val="24"/>
-        </w:rPr>
-        <w:t>auth</w:t>
-      </w:r>
-      <w:proofErr w:type="spellEnd"/>
-      <w:r>
-        <w:rPr>
-          <w:rFonts w:ascii="Arial" w:hAnsi="Arial" w:cs="Arial"/>
-          <w:sz w:val="24"/>
-          <w:szCs w:val="24"/>
-        </w:rPr>
-        <w:t xml:space="preserve"> </w:t>
-      </w:r>
-      <w:proofErr w:type="gramStart"/>
-      <w:r>
-        <w:rPr>
-          <w:rFonts w:ascii="Arial" w:hAnsi="Arial" w:cs="Arial"/>
-          <w:sz w:val="24"/>
-          <w:szCs w:val="24"/>
-        </w:rPr>
-        <w:t xml:space="preserve">2.0 </w:t>
-      </w:r>
-      <w:r>
-        <w:rPr>
-          <w:rFonts w:ascii="Arial" w:hAnsi="Arial" w:cs="Arial"/>
-          <w:sz w:val="24"/>
-          <w:szCs w:val="24"/>
-        </w:rPr>
-        <w:t>.</w:t>
-      </w:r>
-      <w:proofErr w:type="gramEnd"/>
-    </w:p>
-    <w:p>
-      <w:pPr>
-        <w:pStyle w:val="Ttulo2"/>
-        <w:spacing w:before="0" w:line="240" w:lineRule="auto"/>
-        <w:jc w:val="both"/>
-        <w:rPr>
-          <w:rFonts w:ascii="Arial" w:hAnsi="Arial" w:cs="Arial"/>
-          <w:sz w:val="24"/>
-          <w:szCs w:val="24"/>
-        </w:rPr>
-      </w:pPr>
-      <w:bookmarkStart w:id="61" w:name="_Toc10889429"/>
-      <w:r>
-        <w:rPr>
-          <w:rFonts w:ascii="Arial" w:hAnsi="Arial" w:cs="Arial"/>
-          <w:sz w:val="24"/>
-          <w:szCs w:val="24"/>
-        </w:rPr>
-        <w:t>Complementos.</w:t>
-      </w:r>
-      <w:bookmarkEnd w:id="61"/>
-    </w:p>
-    <w:p>
-      <w:pPr>
-        <w:spacing w:line="240" w:lineRule="auto"/>
-        <w:jc w:val="both"/>
-        <w:rPr>
-          <w:rFonts w:ascii="Arial" w:hAnsi="Arial" w:cs="Arial"/>
-          <w:sz w:val="24"/>
-          <w:szCs w:val="24"/>
-        </w:rPr>
-      </w:pPr>
-      <w:r>
-        <w:rPr>
-          <w:rFonts w:ascii="Arial" w:hAnsi="Arial" w:cs="Arial"/>
-          <w:sz w:val="24"/>
-          <w:szCs w:val="24"/>
-        </w:rPr>
-        <w:t xml:space="preserve">Para compilar el programa se debe instalar el </w:t>
-      </w:r>
-      <w:proofErr w:type="spellStart"/>
-      <w:r>
-        <w:rPr>
-          <w:rFonts w:ascii="Arial" w:hAnsi="Arial" w:cs="Arial"/>
-          <w:sz w:val="24"/>
-          <w:szCs w:val="24"/>
-        </w:rPr>
-        <w:t>framework</w:t>
-      </w:r>
-      <w:proofErr w:type="spellEnd"/>
-      <w:r>
-        <w:rPr>
-          <w:rFonts w:ascii="Arial" w:hAnsi="Arial" w:cs="Arial"/>
-          <w:sz w:val="24"/>
-          <w:szCs w:val="24"/>
-        </w:rPr>
-        <w:t xml:space="preserve"> Tequendama en el servidor </w:t>
-      </w:r>
-      <w:proofErr w:type="spellStart"/>
-      <w:r>
-        <w:rPr>
-          <w:rFonts w:ascii="Arial" w:hAnsi="Arial" w:cs="Arial"/>
-          <w:sz w:val="24"/>
-          <w:szCs w:val="24"/>
-        </w:rPr>
-        <w:t>XXX.xxx.YYY.yyy</w:t>
-      </w:r>
-      <w:proofErr w:type="spellEnd"/>
-      <w:r>
-        <w:rPr>
-          <w:rFonts w:ascii="Arial" w:hAnsi="Arial" w:cs="Arial"/>
-          <w:sz w:val="24"/>
-          <w:szCs w:val="24"/>
-        </w:rPr>
-        <w:t xml:space="preserve"> en modo administrador.</w:t>
-      </w:r>
-      <w:r>
-        <w:rPr>
-          <w:rFonts w:ascii="Arial" w:hAnsi="Arial" w:cs="Arial"/>
-          <w:sz w:val="24"/>
-          <w:szCs w:val="24"/>
-        </w:rPr>
-        <w:t xml:space="preserve"> </w:t>
-      </w:r>
-    </w:p>
-    <w:p>
-      <w:pPr>
-        <w:spacing w:line="240" w:lineRule="auto"/>
-        <w:jc w:val="both"/>
-        <w:rPr>
-          <w:rFonts w:ascii="Arial" w:hAnsi="Arial" w:cs="Arial"/>
-          <w:sz w:val="24"/>
-          <w:szCs w:val="24"/>
-        </w:rPr>
-      </w:pPr>
-      <w:r>
-        <w:rPr>
-          <w:rFonts w:ascii="Arial" w:hAnsi="Arial" w:cs="Arial"/>
-          <w:sz w:val="24"/>
-          <w:szCs w:val="24"/>
-        </w:rPr>
-        <w:t>El servidor de base de datos debe tener 1 Tb de RAM para realizar el procesamiento.</w:t>
-      </w:r>
-    </w:p>
-    <w:p>
-      <w:pPr>
-        <w:spacing w:line="240" w:lineRule="auto"/>
-        <w:jc w:val="both"/>
-        <w:rPr>
-          <w:rFonts w:ascii="Arial" w:hAnsi="Arial" w:cs="Arial"/>
-          <w:sz w:val="24"/>
-          <w:szCs w:val="24"/>
-        </w:rPr>
-      </w:pPr>
-    </w:p>
-    <w:p>
-      <w:pPr>
         <w:pStyle w:val="Ttulo1"/>
         <w:spacing w:before="0" w:line="240" w:lineRule="auto"/>
         <w:jc w:val="both"/>
@@ -20974,262 +19624,7 @@
           <w:szCs w:val="24"/>
         </w:rPr>
       </w:pPr>
-      <w:bookmarkStart w:id="62" w:name="_Toc10889430"/>
-      <w:r>
-        <w:rPr>
-          <w:rFonts w:ascii="Arial" w:hAnsi="Arial" w:cs="Arial"/>
-          <w:sz w:val="24"/>
-          <w:szCs w:val="24"/>
-        </w:rPr>
-        <w:lastRenderedPageBreak/>
-        <w:t>Pendientes</w:t>
-      </w:r>
-      <w:r>
-        <w:rPr>
-          <w:rFonts w:ascii="Arial" w:hAnsi="Arial" w:cs="Arial"/>
-          <w:sz w:val="24"/>
-          <w:szCs w:val="24"/>
-        </w:rPr>
-        <w:t xml:space="preserve"> de definición</w:t>
-      </w:r>
-      <w:r>
-        <w:rPr>
-          <w:rFonts w:ascii="Arial" w:hAnsi="Arial" w:cs="Arial"/>
-          <w:sz w:val="24"/>
-          <w:szCs w:val="24"/>
-        </w:rPr>
-        <w:t>.</w:t>
-      </w:r>
-      <w:bookmarkEnd w:id="62"/>
-    </w:p>
-    <w:p>
-      <w:pPr>
-        <w:pStyle w:val="Prrafodelista"/>
-        <w:numPr>
-          <w:ilvl w:val="0"/>
-          <w:numId w:val="9"/>
-        </w:numPr>
-        <w:spacing w:line="240" w:lineRule="auto"/>
-        <w:jc w:val="both"/>
-        <w:rPr>
-          <w:rFonts w:ascii="Arial" w:hAnsi="Arial" w:cs="Arial"/>
-          <w:sz w:val="24"/>
-          <w:szCs w:val="24"/>
-        </w:rPr>
-      </w:pPr>
-      <w:r>
-        <w:rPr>
-          <w:rFonts w:ascii="Arial" w:hAnsi="Arial" w:cs="Arial"/>
-          <w:sz w:val="24"/>
-          <w:szCs w:val="24"/>
-        </w:rPr>
-        <w:t>Participación perfiles Comercial</w:t>
-      </w:r>
-    </w:p>
-    <w:p>
-      <w:pPr>
-        <w:pStyle w:val="Prrafodelista"/>
-        <w:numPr>
-          <w:ilvl w:val="0"/>
-          <w:numId w:val="9"/>
-        </w:numPr>
-        <w:spacing w:line="240" w:lineRule="auto"/>
-        <w:jc w:val="both"/>
-        <w:rPr>
-          <w:rFonts w:ascii="Arial" w:hAnsi="Arial" w:cs="Arial"/>
-          <w:sz w:val="24"/>
-          <w:szCs w:val="24"/>
-        </w:rPr>
-      </w:pPr>
-      <w:r>
-        <w:rPr>
-          <w:rFonts w:ascii="Arial" w:hAnsi="Arial" w:cs="Arial"/>
-          <w:sz w:val="24"/>
-          <w:szCs w:val="24"/>
-        </w:rPr>
-        <w:t>Participación perfiles Cuenta</w:t>
-      </w:r>
-    </w:p>
-    <w:p>
-      <w:pPr>
-        <w:pStyle w:val="Prrafodelista"/>
-        <w:numPr>
-          <w:ilvl w:val="0"/>
-          <w:numId w:val="9"/>
-        </w:numPr>
-        <w:spacing w:line="240" w:lineRule="auto"/>
-        <w:jc w:val="both"/>
-        <w:rPr>
-          <w:rFonts w:ascii="Arial" w:hAnsi="Arial" w:cs="Arial"/>
-          <w:sz w:val="24"/>
-          <w:szCs w:val="24"/>
-        </w:rPr>
-      </w:pPr>
-      <w:r>
-        <w:rPr>
-          <w:rFonts w:ascii="Arial" w:hAnsi="Arial" w:cs="Arial"/>
-          <w:sz w:val="24"/>
-          <w:szCs w:val="24"/>
-        </w:rPr>
-        <w:t>Participación perfiles Diferenciación</w:t>
-      </w:r>
-    </w:p>
-    <w:p>
-      <w:pPr>
-        <w:pStyle w:val="Prrafodelista"/>
-        <w:numPr>
-          <w:ilvl w:val="0"/>
-          <w:numId w:val="9"/>
-        </w:numPr>
-        <w:spacing w:line="240" w:lineRule="auto"/>
-        <w:jc w:val="both"/>
-        <w:rPr>
-          <w:rFonts w:ascii="Arial" w:hAnsi="Arial" w:cs="Arial"/>
-          <w:sz w:val="24"/>
-          <w:szCs w:val="24"/>
-        </w:rPr>
-      </w:pPr>
-      <w:r>
-        <w:rPr>
-          <w:rFonts w:ascii="Arial" w:hAnsi="Arial" w:cs="Arial"/>
-          <w:sz w:val="24"/>
-          <w:szCs w:val="24"/>
-        </w:rPr>
-        <w:t>Valor flujo de caja</w:t>
-      </w:r>
-    </w:p>
-    <w:p>
-      <w:pPr>
-        <w:pStyle w:val="Prrafodelista"/>
-        <w:numPr>
-          <w:ilvl w:val="0"/>
-          <w:numId w:val="9"/>
-        </w:numPr>
-        <w:spacing w:line="240" w:lineRule="auto"/>
-        <w:jc w:val="both"/>
-        <w:rPr>
-          <w:rFonts w:ascii="Arial" w:hAnsi="Arial" w:cs="Arial"/>
-          <w:sz w:val="24"/>
-          <w:szCs w:val="24"/>
-        </w:rPr>
-      </w:pPr>
-      <w:r>
-        <w:rPr>
-          <w:rFonts w:ascii="Arial" w:hAnsi="Arial" w:cs="Arial"/>
-          <w:sz w:val="24"/>
-          <w:szCs w:val="24"/>
-        </w:rPr>
-        <w:t>Resumen para BC Servicio</w:t>
-      </w:r>
-    </w:p>
-    <w:p>
-      <w:pPr>
-        <w:pStyle w:val="Prrafodelista"/>
-        <w:numPr>
-          <w:ilvl w:val="0"/>
-          <w:numId w:val="9"/>
-        </w:numPr>
-        <w:spacing w:line="240" w:lineRule="auto"/>
-        <w:jc w:val="both"/>
-        <w:rPr>
-          <w:rFonts w:ascii="Arial" w:hAnsi="Arial" w:cs="Arial"/>
-          <w:sz w:val="24"/>
-          <w:szCs w:val="24"/>
-        </w:rPr>
-      </w:pPr>
-      <w:r>
-        <w:rPr>
-          <w:rFonts w:ascii="Arial" w:hAnsi="Arial" w:cs="Arial"/>
-          <w:sz w:val="24"/>
-          <w:szCs w:val="24"/>
-        </w:rPr>
-        <w:t>Resumen para BC Producto</w:t>
-      </w:r>
-    </w:p>
-    <w:p>
-      <w:pPr>
-        <w:pStyle w:val="Prrafodelista"/>
-        <w:numPr>
-          <w:ilvl w:val="0"/>
-          <w:numId w:val="9"/>
-        </w:numPr>
-        <w:spacing w:line="240" w:lineRule="auto"/>
-        <w:jc w:val="both"/>
-        <w:rPr>
-          <w:rFonts w:ascii="Arial" w:hAnsi="Arial" w:cs="Arial"/>
-          <w:sz w:val="24"/>
-          <w:szCs w:val="24"/>
-        </w:rPr>
-      </w:pPr>
-      <w:r>
-        <w:rPr>
-          <w:rFonts w:ascii="Arial" w:hAnsi="Arial" w:cs="Arial"/>
-          <w:sz w:val="24"/>
-          <w:szCs w:val="24"/>
-        </w:rPr>
-        <w:t>Escenarios</w:t>
-      </w:r>
-    </w:p>
-    <w:p>
-      <w:pPr>
-        <w:pStyle w:val="Prrafodelista"/>
-        <w:numPr>
-          <w:ilvl w:val="0"/>
-          <w:numId w:val="9"/>
-        </w:numPr>
-        <w:spacing w:line="240" w:lineRule="auto"/>
-        <w:jc w:val="both"/>
-        <w:rPr>
-          <w:rFonts w:ascii="Arial" w:hAnsi="Arial" w:cs="Arial"/>
-          <w:sz w:val="24"/>
-          <w:szCs w:val="24"/>
-        </w:rPr>
-      </w:pPr>
-      <w:r>
-        <w:rPr>
-          <w:rFonts w:ascii="Arial" w:hAnsi="Arial" w:cs="Arial"/>
-          <w:sz w:val="24"/>
-          <w:szCs w:val="24"/>
-        </w:rPr>
-        <w:t>Plantilla</w:t>
-      </w:r>
-    </w:p>
-    <w:p>
-      <w:pPr>
-        <w:pStyle w:val="Prrafodelista"/>
-        <w:numPr>
-          <w:ilvl w:val="0"/>
-          <w:numId w:val="9"/>
-        </w:numPr>
-        <w:spacing w:line="240" w:lineRule="auto"/>
-        <w:jc w:val="both"/>
-        <w:rPr>
-          <w:rFonts w:ascii="Arial" w:hAnsi="Arial" w:cs="Arial"/>
-          <w:sz w:val="24"/>
-          <w:szCs w:val="24"/>
-        </w:rPr>
-      </w:pPr>
-      <w:r>
-        <w:rPr>
-          <w:rFonts w:ascii="Arial" w:hAnsi="Arial" w:cs="Arial"/>
-          <w:sz w:val="24"/>
-          <w:szCs w:val="24"/>
-        </w:rPr>
-        <w:t>Informes de análisis</w:t>
-      </w:r>
-    </w:p>
-    <w:p>
-      <w:pPr>
-        <w:pStyle w:val="Ttulo1"/>
-        <w:spacing w:before="0" w:line="240" w:lineRule="auto"/>
-        <w:jc w:val="both"/>
-        <w:rPr>
-          <w:rFonts w:ascii="Arial" w:hAnsi="Arial" w:cs="Arial"/>
-          <w:sz w:val="24"/>
-          <w:szCs w:val="24"/>
-        </w:rPr>
-      </w:pPr>
-      <w:bookmarkStart w:id="63" w:name="_Toc10889431"/>
+      <w:bookmarkStart w:id="59" w:name="_Toc10889431"/>
       <w:r>
         <w:rPr>
           <w:rFonts w:ascii="Arial" w:hAnsi="Arial" w:cs="Arial"/>
@@ -21238,97 +19633,7 @@
         </w:rPr>
         <w:t>Pendientes Técnicos.</w:t>
       </w:r>
-      <w:bookmarkEnd w:id="63"/>
-    </w:p>
-    <w:p>
-      <w:pPr>
-        <w:pStyle w:val="Prrafodelista"/>
-        <w:numPr>
-          <w:ilvl w:val="0"/>
-          <w:numId w:val="9"/>
-        </w:numPr>
-        <w:spacing w:line="240" w:lineRule="auto"/>
-        <w:jc w:val="both"/>
-        <w:rPr>
-          <w:rFonts w:ascii="Arial" w:hAnsi="Arial" w:cs="Arial"/>
-          <w:sz w:val="24"/>
-          <w:szCs w:val="24"/>
-        </w:rPr>
-      </w:pPr>
-      <w:r>
-        <w:rPr>
-          <w:rFonts w:ascii="Arial" w:hAnsi="Arial" w:cs="Arial"/>
-          <w:sz w:val="24"/>
-          <w:szCs w:val="24"/>
-        </w:rPr>
-        <w:t xml:space="preserve">Ocultar hojas </w:t>
-      </w:r>
-    </w:p>
-    <w:p>
-      <w:pPr>
-        <w:pStyle w:val="Prrafodelista"/>
-        <w:numPr>
-          <w:ilvl w:val="0"/>
-          <w:numId w:val="9"/>
-        </w:numPr>
-        <w:spacing w:line="240" w:lineRule="auto"/>
-        <w:jc w:val="both"/>
-        <w:rPr>
-          <w:rFonts w:ascii="Arial" w:hAnsi="Arial" w:cs="Arial"/>
-          <w:sz w:val="24"/>
-          <w:szCs w:val="24"/>
-        </w:rPr>
-      </w:pPr>
-      <w:r>
-        <w:rPr>
-          <w:rFonts w:ascii="Arial" w:hAnsi="Arial" w:cs="Arial"/>
-          <w:sz w:val="24"/>
-          <w:szCs w:val="24"/>
-        </w:rPr>
-        <w:t>Documentar Solución</w:t>
-      </w:r>
-    </w:p>
-    <w:p>
-      <w:pPr>
-        <w:pStyle w:val="Prrafodelista"/>
-        <w:numPr>
-          <w:ilvl w:val="0"/>
-          <w:numId w:val="9"/>
-        </w:numPr>
-        <w:spacing w:line="240" w:lineRule="auto"/>
-        <w:jc w:val="both"/>
-        <w:rPr>
-          <w:rFonts w:ascii="Arial" w:hAnsi="Arial" w:cs="Arial"/>
-          <w:sz w:val="24"/>
-          <w:szCs w:val="24"/>
-        </w:rPr>
-      </w:pPr>
-      <w:r>
-        <w:rPr>
-          <w:rFonts w:ascii="Arial" w:hAnsi="Arial" w:cs="Arial"/>
-          <w:sz w:val="24"/>
-          <w:szCs w:val="24"/>
-        </w:rPr>
-        <w:t xml:space="preserve">Actualizar base de datos </w:t>
-      </w:r>
-      <w:proofErr w:type="spellStart"/>
-      <w:r>
-        <w:rPr>
-          <w:rFonts w:ascii="Arial" w:hAnsi="Arial" w:cs="Arial"/>
-          <w:sz w:val="24"/>
-          <w:szCs w:val="24"/>
-        </w:rPr>
-        <w:t>ABC.</w:t>
-      </w:r>
-      <w:r>
-        <w:rPr>
-          <w:rFonts w:ascii="Arial" w:hAnsi="Arial" w:cs="Arial"/>
-          <w:sz w:val="24"/>
-          <w:szCs w:val="24"/>
-        </w:rPr>
-        <w:t>bak</w:t>
-      </w:r>
-      <w:proofErr w:type="spellEnd"/>
+      <w:bookmarkEnd w:id="59"/>
     </w:p>
     <w:sectPr>
       <w:pgSz w:w="12240" w:h="15840"/>
@@ -24378,7 +22683,7 @@
 </file>
 
 <file path=customXml/itemProps1.xml><?xml version="1.0" encoding="utf-8"?>
-<ds:datastoreItem xmlns:ds="http://schemas.openxmlformats.org/officeDocument/2006/customXml" ds:itemID="{075025F2-AA33-4C3E-B5BE-A569FF47DFD4}">
+<ds:datastoreItem xmlns:ds="http://schemas.openxmlformats.org/officeDocument/2006/customXml" ds:itemID="{C1D723AB-CE5E-4939-96E4-586FECF36B74}">
   <ds:schemaRefs>
     <ds:schemaRef ds:uri="http://schemas.openxmlformats.org/officeDocument/2006/bibliography"/>
   </ds:schemaRefs>

</xml_diff>